<commit_message>
Cleanup & Finish Up
-Finishing Up the code
-Moving to complete the documentation
-Added music and cleaned up unneeded files
</commit_message>
<xml_diff>
--- a/Documentation/External_Game_Document_OOTW.docx
+++ b/Documentation/External_Game_Document_OOTW.docx
@@ -302,7 +302,7 @@
                                               <pic:cNvPicPr/>
                                             </pic:nvPicPr>
                                             <pic:blipFill>
-                                              <a:blip r:embed="rId12" cstate="print">
+                                              <a:blip r:embed="rId13" cstate="print">
                                                 <a:extLst>
                                                   <a:ext uri="{28A0092B-C50C-407E-A947-70E740481C1C}">
                                                     <a14:useLocalDpi xmlns:a14="http://schemas.microsoft.com/office/drawing/2010/main" val="0"/>
@@ -780,12 +780,735 @@
         </w:rPr>
         <w:br w:type="page"/>
       </w:r>
+    </w:p>
+    <w:p>
+      <w:pPr>
+        <w:jc w:val="right"/>
+        <w:rPr>
+          <w:sz w:val="24"/>
+          <w:szCs w:val="24"/>
+        </w:rPr>
+      </w:pPr>
+    </w:p>
+    <w:p>
+      <w:pPr>
+        <w:pStyle w:val="ListParagraph"/>
+        <w:numPr>
+          <w:ilvl w:val="0"/>
+          <w:numId w:val="1"/>
+        </w:numPr>
+        <w:rPr>
+          <w:b/>
+          <w:sz w:val="24"/>
+          <w:szCs w:val="24"/>
+        </w:rPr>
+      </w:pPr>
+      <w:r>
+        <w:rPr>
+          <w:b/>
+          <w:sz w:val="24"/>
+          <w:szCs w:val="24"/>
+        </w:rPr>
+        <w:t>Game Overview</w:t>
+      </w:r>
+      <w:r>
+        <w:rPr>
+          <w:b/>
+          <w:sz w:val="24"/>
+          <w:szCs w:val="24"/>
+        </w:rPr>
+        <w:t xml:space="preserve"> </w:t>
+      </w:r>
+    </w:p>
+    <w:p>
+      <w:pPr>
+        <w:pStyle w:val="ListParagraph"/>
+        <w:rPr>
+          <w:sz w:val="24"/>
+          <w:szCs w:val="24"/>
+        </w:rPr>
+      </w:pPr>
+      <w:r>
+        <w:rPr>
+          <w:sz w:val="24"/>
+          <w:szCs w:val="24"/>
+        </w:rPr>
+        <w:t>The goal of OOTW is to get to the one path of victory where the users character is safe.</w:t>
+      </w:r>
+    </w:p>
+    <w:p>
+      <w:pPr>
+        <w:pStyle w:val="ListParagraph"/>
+        <w:rPr>
+          <w:sz w:val="24"/>
+          <w:szCs w:val="24"/>
+        </w:rPr>
+      </w:pPr>
+    </w:p>
+    <w:p>
+      <w:pPr>
+        <w:pStyle w:val="ListParagraph"/>
+        <w:rPr>
+          <w:b/>
+          <w:sz w:val="24"/>
+          <w:szCs w:val="24"/>
+        </w:rPr>
+      </w:pPr>
+      <w:r>
+        <w:rPr>
+          <w:noProof/>
+          <w:lang w:eastAsia="en-CA"/>
+        </w:rPr>
+        <w:drawing>
+          <wp:inline distT="0" distB="0" distL="0" distR="0" wp14:anchorId="08FFBD6D" wp14:editId="226140B7">
+            <wp:extent cx="5593080" cy="3912766"/>
+            <wp:effectExtent l="0" t="0" r="7620" b="0"/>
+            <wp:docPr id="2" name="Picture 2"/>
+            <wp:cNvGraphicFramePr>
+              <a:graphicFrameLocks xmlns:a="http://schemas.openxmlformats.org/drawingml/2006/main" noChangeAspect="1"/>
+            </wp:cNvGraphicFramePr>
+            <a:graphic xmlns:a="http://schemas.openxmlformats.org/drawingml/2006/main">
+              <a:graphicData uri="http://schemas.openxmlformats.org/drawingml/2006/picture">
+                <pic:pic xmlns:pic="http://schemas.openxmlformats.org/drawingml/2006/picture">
+                  <pic:nvPicPr>
+                    <pic:cNvPr id="1" name=""/>
+                    <pic:cNvPicPr/>
+                  </pic:nvPicPr>
+                  <pic:blipFill>
+                    <a:blip r:embed="rId14"/>
+                    <a:stretch>
+                      <a:fillRect/>
+                    </a:stretch>
+                  </pic:blipFill>
+                  <pic:spPr>
+                    <a:xfrm>
+                      <a:off x="0" y="0"/>
+                      <a:ext cx="5602413" cy="3919295"/>
+                    </a:xfrm>
+                    <a:prstGeom prst="rect">
+                      <a:avLst/>
+                    </a:prstGeom>
+                  </pic:spPr>
+                </pic:pic>
+              </a:graphicData>
+            </a:graphic>
+          </wp:inline>
+        </w:drawing>
+      </w:r>
+    </w:p>
+    <w:p>
+      <w:pPr>
+        <w:pStyle w:val="ListParagraph"/>
+        <w:rPr>
+          <w:b/>
+          <w:sz w:val="24"/>
+          <w:szCs w:val="24"/>
+        </w:rPr>
+      </w:pPr>
+    </w:p>
+    <w:p>
+      <w:pPr>
+        <w:pStyle w:val="ListParagraph"/>
+        <w:numPr>
+          <w:ilvl w:val="0"/>
+          <w:numId w:val="1"/>
+        </w:numPr>
+        <w:rPr>
+          <w:b/>
+          <w:sz w:val="24"/>
+          <w:szCs w:val="24"/>
+        </w:rPr>
+      </w:pPr>
+      <w:r>
+        <w:rPr>
+          <w:b/>
+          <w:sz w:val="24"/>
+          <w:szCs w:val="24"/>
+        </w:rPr>
+        <w:t>Game Play Mechanics</w:t>
+      </w:r>
+    </w:p>
+    <w:p>
+      <w:pPr>
+        <w:pStyle w:val="ListParagraph"/>
+        <w:rPr>
+          <w:sz w:val="24"/>
+          <w:szCs w:val="24"/>
+        </w:rPr>
+      </w:pPr>
+      <w:r>
+        <w:rPr>
+          <w:sz w:val="24"/>
+          <w:szCs w:val="24"/>
+        </w:rPr>
+        <w:t>Role-Playing:</w:t>
+      </w:r>
+    </w:p>
+    <w:p>
+      <w:pPr>
+        <w:pStyle w:val="ListParagraph"/>
+        <w:numPr>
+          <w:ilvl w:val="0"/>
+          <w:numId w:val="3"/>
+        </w:numPr>
+        <w:rPr>
+          <w:sz w:val="24"/>
+          <w:szCs w:val="24"/>
+        </w:rPr>
+      </w:pPr>
+      <w:r>
+        <w:rPr>
+          <w:sz w:val="24"/>
+          <w:szCs w:val="24"/>
+        </w:rPr>
+        <w:t>Player must act as the character in the game</w:t>
+      </w:r>
+    </w:p>
+    <w:p>
+      <w:pPr>
+        <w:pStyle w:val="ListParagraph"/>
+        <w:numPr>
+          <w:ilvl w:val="0"/>
+          <w:numId w:val="3"/>
+        </w:numPr>
+        <w:rPr>
+          <w:sz w:val="24"/>
+          <w:szCs w:val="24"/>
+        </w:rPr>
+      </w:pPr>
+      <w:r>
+        <w:rPr>
+          <w:sz w:val="24"/>
+          <w:szCs w:val="24"/>
+        </w:rPr>
+        <w:t>Player is provided a storyline and choose different options to change the outcome of the story and attempt to figure out what has happened to them</w:t>
+      </w:r>
+    </w:p>
+    <w:p>
+      <w:pPr>
+        <w:pStyle w:val="ListParagraph"/>
+        <w:rPr>
+          <w:sz w:val="24"/>
+          <w:szCs w:val="24"/>
+        </w:rPr>
+      </w:pPr>
+      <w:r>
+        <w:rPr>
+          <w:sz w:val="24"/>
+          <w:szCs w:val="24"/>
+        </w:rPr>
+        <w:t>Risk &amp; Reward:</w:t>
+      </w:r>
+    </w:p>
+    <w:p>
+      <w:pPr>
+        <w:pStyle w:val="ListParagraph"/>
+        <w:numPr>
+          <w:ilvl w:val="0"/>
+          <w:numId w:val="3"/>
+        </w:numPr>
+        <w:rPr>
+          <w:sz w:val="24"/>
+          <w:szCs w:val="24"/>
+        </w:rPr>
+      </w:pPr>
+      <w:r>
+        <w:rPr>
+          <w:sz w:val="24"/>
+          <w:szCs w:val="24"/>
+        </w:rPr>
+        <w:t>Player must make decisions to find the best possible outcome where their character does not die.</w:t>
+      </w:r>
+      <w:r>
+        <w:rPr>
+          <w:sz w:val="24"/>
+          <w:szCs w:val="24"/>
+        </w:rPr>
+        <w:t xml:space="preserve"> </w:t>
+      </w:r>
+    </w:p>
+    <w:p>
+      <w:pPr>
+        <w:pStyle w:val="ListParagraph"/>
+        <w:numPr>
+          <w:ilvl w:val="0"/>
+          <w:numId w:val="3"/>
+        </w:numPr>
+        <w:rPr>
+          <w:sz w:val="24"/>
+          <w:szCs w:val="24"/>
+        </w:rPr>
+      </w:pPr>
+      <w:r>
+        <w:rPr>
+          <w:sz w:val="24"/>
+          <w:szCs w:val="24"/>
+        </w:rPr>
+        <w:t>Player does not know the correct path to victory, which means that one wrong choice at the first decision level, could lead them to a certain path of fate, no matter which path they choose after.</w:t>
+      </w:r>
+    </w:p>
+    <w:p>
+      <w:pPr>
+        <w:pStyle w:val="ListParagraph"/>
+        <w:ind w:left="1080"/>
+        <w:rPr>
+          <w:sz w:val="24"/>
+          <w:szCs w:val="24"/>
+        </w:rPr>
+      </w:pPr>
+    </w:p>
+    <w:p>
+      <w:pPr>
+        <w:pStyle w:val="ListParagraph"/>
+        <w:ind w:left="1080"/>
+        <w:rPr>
+          <w:sz w:val="24"/>
+          <w:szCs w:val="24"/>
+        </w:rPr>
+      </w:pPr>
+    </w:p>
+    <w:p>
+      <w:pPr>
+        <w:pStyle w:val="ListParagraph"/>
+        <w:rPr>
+          <w:i/>
+          <w:sz w:val="24"/>
+          <w:szCs w:val="24"/>
+        </w:rPr>
+      </w:pPr>
+    </w:p>
+    <w:p>
+      <w:pPr>
+        <w:pStyle w:val="ListParagraph"/>
+        <w:numPr>
+          <w:ilvl w:val="0"/>
+          <w:numId w:val="1"/>
+        </w:numPr>
+        <w:rPr>
+          <w:b/>
+          <w:sz w:val="24"/>
+          <w:szCs w:val="24"/>
+        </w:rPr>
+      </w:pPr>
+      <w:r>
+        <w:rPr>
+          <w:b/>
+          <w:sz w:val="24"/>
+          <w:szCs w:val="24"/>
+        </w:rPr>
+        <w:lastRenderedPageBreak/>
+        <w:t>Controls</w:t>
+      </w:r>
+    </w:p>
+    <w:p>
+      <w:pPr>
+        <w:pStyle w:val="ListParagraph"/>
+        <w:rPr>
+          <w:sz w:val="24"/>
+          <w:szCs w:val="24"/>
+        </w:rPr>
+      </w:pPr>
+      <w:r>
+        <w:rPr>
+          <w:sz w:val="24"/>
+          <w:szCs w:val="24"/>
+        </w:rPr>
+        <w:t>This game will only make use of the mouse functionality in</w:t>
+      </w:r>
+      <w:r>
+        <w:rPr>
+          <w:sz w:val="24"/>
+          <w:szCs w:val="24"/>
+        </w:rPr>
+        <w:t xml:space="preserve"> the</w:t>
+      </w:r>
+      <w:r>
+        <w:rPr>
+          <w:sz w:val="24"/>
+          <w:szCs w:val="24"/>
+        </w:rPr>
+        <w:t xml:space="preserve"> ‘impress.js’</w:t>
+      </w:r>
+      <w:r>
+        <w:rPr>
+          <w:sz w:val="24"/>
+          <w:szCs w:val="24"/>
+        </w:rPr>
+        <w:t xml:space="preserve"> framework.</w:t>
+      </w:r>
+      <w:r>
+        <w:rPr>
+          <w:sz w:val="24"/>
+          <w:szCs w:val="24"/>
+        </w:rPr>
+        <w:t xml:space="preserve"> All other buttons have been disabled to avoid improper game flow.</w:t>
+      </w:r>
+    </w:p>
+    <w:p>
+      <w:pPr>
+        <w:pStyle w:val="ListParagraph"/>
+        <w:rPr>
+          <w:sz w:val="24"/>
+          <w:szCs w:val="24"/>
+        </w:rPr>
+      </w:pPr>
+    </w:p>
+    <w:p>
+      <w:pPr>
+        <w:pStyle w:val="ListParagraph"/>
+        <w:numPr>
+          <w:ilvl w:val="0"/>
+          <w:numId w:val="1"/>
+        </w:numPr>
+        <w:rPr>
+          <w:b/>
+          <w:sz w:val="24"/>
+          <w:szCs w:val="24"/>
+        </w:rPr>
+      </w:pPr>
+      <w:r>
+        <w:rPr>
+          <w:b/>
+          <w:sz w:val="24"/>
+          <w:szCs w:val="24"/>
+        </w:rPr>
+        <w:t>Interface</w:t>
+      </w:r>
+      <w:r>
+        <w:rPr>
+          <w:b/>
+          <w:sz w:val="24"/>
+          <w:szCs w:val="24"/>
+        </w:rPr>
+        <w:t xml:space="preserve"> Sketch</w:t>
+      </w:r>
+    </w:p>
+    <w:p>
+      <w:pPr>
+        <w:pStyle w:val="ListParagraph"/>
+        <w:rPr>
+          <w:sz w:val="24"/>
+          <w:szCs w:val="24"/>
+        </w:rPr>
+      </w:pPr>
+      <w:r>
+        <w:rPr>
+          <w:sz w:val="24"/>
+          <w:szCs w:val="24"/>
+        </w:rPr>
+        <w:t>Main Menu:</w:t>
+      </w:r>
+    </w:p>
+    <w:p>
+      <w:pPr>
+        <w:pStyle w:val="ListParagraph"/>
+        <w:rPr>
+          <w:sz w:val="24"/>
+          <w:szCs w:val="24"/>
+        </w:rPr>
+      </w:pPr>
+      <w:r>
+        <w:rPr>
+          <w:noProof/>
+          <w:lang w:eastAsia="en-CA"/>
+        </w:rPr>
+        <w:drawing>
+          <wp:inline distT="0" distB="0" distL="0" distR="0" wp14:anchorId="6DB1B746" wp14:editId="0FE3FA79">
+            <wp:extent cx="5455920" cy="3151726"/>
+            <wp:effectExtent l="0" t="0" r="0" b="0"/>
+            <wp:docPr id="7" name="Picture 7"/>
+            <wp:cNvGraphicFramePr>
+              <a:graphicFrameLocks xmlns:a="http://schemas.openxmlformats.org/drawingml/2006/main" noChangeAspect="1"/>
+            </wp:cNvGraphicFramePr>
+            <a:graphic xmlns:a="http://schemas.openxmlformats.org/drawingml/2006/main">
+              <a:graphicData uri="http://schemas.openxmlformats.org/drawingml/2006/picture">
+                <pic:pic xmlns:pic="http://schemas.openxmlformats.org/drawingml/2006/picture">
+                  <pic:nvPicPr>
+                    <pic:cNvPr id="1" name=""/>
+                    <pic:cNvPicPr/>
+                  </pic:nvPicPr>
+                  <pic:blipFill>
+                    <a:blip r:embed="rId15"/>
+                    <a:stretch>
+                      <a:fillRect/>
+                    </a:stretch>
+                  </pic:blipFill>
+                  <pic:spPr>
+                    <a:xfrm>
+                      <a:off x="0" y="0"/>
+                      <a:ext cx="5477288" cy="3164070"/>
+                    </a:xfrm>
+                    <a:prstGeom prst="rect">
+                      <a:avLst/>
+                    </a:prstGeom>
+                  </pic:spPr>
+                </pic:pic>
+              </a:graphicData>
+            </a:graphic>
+          </wp:inline>
+        </w:drawing>
+      </w:r>
+    </w:p>
+    <w:p>
+      <w:pPr>
+        <w:pStyle w:val="ListParagraph"/>
+        <w:rPr>
+          <w:sz w:val="24"/>
+          <w:szCs w:val="24"/>
+        </w:rPr>
+      </w:pPr>
+    </w:p>
+    <w:p>
+      <w:pPr>
+        <w:pStyle w:val="ListParagraph"/>
+        <w:numPr>
+          <w:ilvl w:val="0"/>
+          <w:numId w:val="1"/>
+        </w:numPr>
+        <w:rPr>
+          <w:b/>
+          <w:sz w:val="24"/>
+          <w:szCs w:val="24"/>
+        </w:rPr>
+      </w:pPr>
+      <w:r>
+        <w:rPr>
+          <w:b/>
+          <w:sz w:val="24"/>
+          <w:szCs w:val="24"/>
+        </w:rPr>
+        <w:t>Menu and Screen Descriptions</w:t>
+      </w:r>
+    </w:p>
+    <w:p>
+      <w:pPr>
+        <w:pStyle w:val="ListParagraph"/>
+        <w:rPr>
+          <w:sz w:val="24"/>
+          <w:szCs w:val="24"/>
+        </w:rPr>
+      </w:pPr>
+      <w:r>
+        <w:rPr>
+          <w:sz w:val="24"/>
+          <w:szCs w:val="24"/>
+        </w:rPr>
+        <w:t>First Decision Node:</w:t>
+      </w:r>
+    </w:p>
+    <w:p>
+      <w:pPr>
+        <w:pStyle w:val="ListParagraph"/>
+        <w:rPr>
+          <w:sz w:val="24"/>
+          <w:szCs w:val="24"/>
+        </w:rPr>
+      </w:pPr>
+      <w:r>
+        <w:rPr>
+          <w:noProof/>
+          <w:lang w:eastAsia="en-CA"/>
+        </w:rPr>
+        <w:drawing>
+          <wp:inline distT="0" distB="0" distL="0" distR="0" wp14:anchorId="0BC1B948" wp14:editId="21EDBB07">
+            <wp:extent cx="3567600" cy="2973600"/>
+            <wp:effectExtent l="0" t="0" r="0" b="0"/>
+            <wp:docPr id="5" name="Picture 5"/>
+            <wp:cNvGraphicFramePr>
+              <a:graphicFrameLocks xmlns:a="http://schemas.openxmlformats.org/drawingml/2006/main" noChangeAspect="1"/>
+            </wp:cNvGraphicFramePr>
+            <a:graphic xmlns:a="http://schemas.openxmlformats.org/drawingml/2006/main">
+              <a:graphicData uri="http://schemas.openxmlformats.org/drawingml/2006/picture">
+                <pic:pic xmlns:pic="http://schemas.openxmlformats.org/drawingml/2006/picture">
+                  <pic:nvPicPr>
+                    <pic:cNvPr id="1" name=""/>
+                    <pic:cNvPicPr/>
+                  </pic:nvPicPr>
+                  <pic:blipFill>
+                    <a:blip r:embed="rId16"/>
+                    <a:stretch>
+                      <a:fillRect/>
+                    </a:stretch>
+                  </pic:blipFill>
+                  <pic:spPr>
+                    <a:xfrm>
+                      <a:off x="0" y="0"/>
+                      <a:ext cx="3567600" cy="2973600"/>
+                    </a:xfrm>
+                    <a:prstGeom prst="rect">
+                      <a:avLst/>
+                    </a:prstGeom>
+                  </pic:spPr>
+                </pic:pic>
+              </a:graphicData>
+            </a:graphic>
+          </wp:inline>
+        </w:drawing>
+      </w:r>
+    </w:p>
+    <w:p>
+      <w:pPr>
+        <w:pStyle w:val="ListParagraph"/>
+        <w:rPr>
+          <w:sz w:val="24"/>
+          <w:szCs w:val="24"/>
+        </w:rPr>
+      </w:pPr>
+      <w:r>
+        <w:rPr>
+          <w:sz w:val="24"/>
+          <w:szCs w:val="24"/>
+        </w:rPr>
+        <w:lastRenderedPageBreak/>
+        <w:t>Second Decision Nodes:</w:t>
+      </w:r>
+    </w:p>
+    <w:p>
+      <w:pPr>
+        <w:pStyle w:val="ListParagraph"/>
+        <w:rPr>
+          <w:sz w:val="24"/>
+          <w:szCs w:val="24"/>
+        </w:rPr>
+      </w:pPr>
+      <w:r>
+        <w:rPr>
+          <w:noProof/>
+          <w:lang w:eastAsia="en-CA"/>
+        </w:rPr>
+        <w:drawing>
+          <wp:inline distT="0" distB="0" distL="0" distR="0" wp14:anchorId="4E792556" wp14:editId="3867C950">
+            <wp:extent cx="3567600" cy="2959200"/>
+            <wp:effectExtent l="0" t="0" r="0" b="0"/>
+            <wp:docPr id="8" name="Picture 8"/>
+            <wp:cNvGraphicFramePr>
+              <a:graphicFrameLocks xmlns:a="http://schemas.openxmlformats.org/drawingml/2006/main" noChangeAspect="1"/>
+            </wp:cNvGraphicFramePr>
+            <a:graphic xmlns:a="http://schemas.openxmlformats.org/drawingml/2006/main">
+              <a:graphicData uri="http://schemas.openxmlformats.org/drawingml/2006/picture">
+                <pic:pic xmlns:pic="http://schemas.openxmlformats.org/drawingml/2006/picture">
+                  <pic:nvPicPr>
+                    <pic:cNvPr id="1" name=""/>
+                    <pic:cNvPicPr/>
+                  </pic:nvPicPr>
+                  <pic:blipFill>
+                    <a:blip r:embed="rId17"/>
+                    <a:stretch>
+                      <a:fillRect/>
+                    </a:stretch>
+                  </pic:blipFill>
+                  <pic:spPr>
+                    <a:xfrm>
+                      <a:off x="0" y="0"/>
+                      <a:ext cx="3567600" cy="2959200"/>
+                    </a:xfrm>
+                    <a:prstGeom prst="rect">
+                      <a:avLst/>
+                    </a:prstGeom>
+                  </pic:spPr>
+                </pic:pic>
+              </a:graphicData>
+            </a:graphic>
+          </wp:inline>
+        </w:drawing>
+      </w:r>
+    </w:p>
+    <w:p>
+      <w:pPr>
+        <w:pStyle w:val="ListParagraph"/>
+        <w:rPr>
+          <w:sz w:val="24"/>
+          <w:szCs w:val="24"/>
+        </w:rPr>
+      </w:pPr>
+      <w:r>
+        <w:rPr>
+          <w:noProof/>
+          <w:lang w:eastAsia="en-CA"/>
+        </w:rPr>
+        <w:drawing>
+          <wp:inline distT="0" distB="0" distL="0" distR="0" wp14:anchorId="085D5929" wp14:editId="08DA7304">
+            <wp:extent cx="3614400" cy="2980800"/>
+            <wp:effectExtent l="0" t="0" r="5715" b="0"/>
+            <wp:docPr id="9" name="Picture 9"/>
+            <wp:cNvGraphicFramePr>
+              <a:graphicFrameLocks xmlns:a="http://schemas.openxmlformats.org/drawingml/2006/main" noChangeAspect="1"/>
+            </wp:cNvGraphicFramePr>
+            <a:graphic xmlns:a="http://schemas.openxmlformats.org/drawingml/2006/main">
+              <a:graphicData uri="http://schemas.openxmlformats.org/drawingml/2006/picture">
+                <pic:pic xmlns:pic="http://schemas.openxmlformats.org/drawingml/2006/picture">
+                  <pic:nvPicPr>
+                    <pic:cNvPr id="1" name=""/>
+                    <pic:cNvPicPr/>
+                  </pic:nvPicPr>
+                  <pic:blipFill>
+                    <a:blip r:embed="rId18"/>
+                    <a:stretch>
+                      <a:fillRect/>
+                    </a:stretch>
+                  </pic:blipFill>
+                  <pic:spPr>
+                    <a:xfrm>
+                      <a:off x="0" y="0"/>
+                      <a:ext cx="3614400" cy="2980800"/>
+                    </a:xfrm>
+                    <a:prstGeom prst="rect">
+                      <a:avLst/>
+                    </a:prstGeom>
+                  </pic:spPr>
+                </pic:pic>
+              </a:graphicData>
+            </a:graphic>
+          </wp:inline>
+        </w:drawing>
+      </w:r>
+    </w:p>
+    <w:p>
+      <w:pPr>
+        <w:pStyle w:val="ListParagraph"/>
+        <w:rPr>
+          <w:sz w:val="24"/>
+          <w:szCs w:val="24"/>
+        </w:rPr>
+      </w:pPr>
+      <w:r>
+        <w:rPr>
+          <w:sz w:val="24"/>
+          <w:szCs w:val="24"/>
+        </w:rPr>
+        <w:t>Third Decision Nodes:</w:t>
+      </w:r>
+    </w:p>
+    <w:p>
+      <w:pPr>
+        <w:pStyle w:val="ListParagraph"/>
+        <w:rPr>
+          <w:sz w:val="24"/>
+          <w:szCs w:val="24"/>
+        </w:rPr>
+      </w:pPr>
       <w:bookmarkStart w:id="0" w:name="_GoBack"/>
       <w:bookmarkEnd w:id="0"/>
     </w:p>
     <w:p>
       <w:pPr>
-        <w:jc w:val="right"/>
+        <w:pStyle w:val="ListParagraph"/>
+        <w:rPr>
+          <w:sz w:val="24"/>
+          <w:szCs w:val="24"/>
+        </w:rPr>
+      </w:pPr>
+      <w:r>
+        <w:rPr>
+          <w:sz w:val="24"/>
+          <w:szCs w:val="24"/>
+        </w:rPr>
+        <w:t>Outcome Nodes:</w:t>
+      </w:r>
+    </w:p>
+    <w:p>
+      <w:pPr>
+        <w:pStyle w:val="ListParagraph"/>
         <w:rPr>
           <w:sz w:val="24"/>
           <w:szCs w:val="24"/>
@@ -811,57 +1534,43 @@
           <w:sz w:val="24"/>
           <w:szCs w:val="24"/>
         </w:rPr>
-        <w:t>Game Overview</w:t>
-      </w:r>
-      <w:r>
-        <w:rPr>
-          <w:b/>
-          <w:sz w:val="24"/>
-          <w:szCs w:val="24"/>
-        </w:rPr>
-        <w:t xml:space="preserve"> </w:t>
-      </w:r>
-    </w:p>
-    <w:p>
-      <w:pPr>
-        <w:pStyle w:val="ListParagraph"/>
-        <w:rPr>
-          <w:b/>
-          <w:sz w:val="24"/>
-          <w:szCs w:val="24"/>
-        </w:rPr>
-      </w:pPr>
-      <w:r>
-        <w:rPr>
-          <w:i/>
-          <w:sz w:val="24"/>
-          <w:szCs w:val="24"/>
-        </w:rPr>
-        <w:t>(</w:t>
-      </w:r>
-      <w:proofErr w:type="gramStart"/>
-      <w:r>
-        <w:rPr>
-          <w:i/>
-          <w:sz w:val="24"/>
-          <w:szCs w:val="24"/>
-        </w:rPr>
-        <w:t>ensure</w:t>
-      </w:r>
-      <w:proofErr w:type="gramEnd"/>
-      <w:r>
-        <w:rPr>
-          <w:i/>
-          <w:sz w:val="24"/>
-          <w:szCs w:val="24"/>
-        </w:rPr>
-        <w:t xml:space="preserve"> you mention the goal of the game and how to win if applicable)</w:t>
-      </w:r>
-    </w:p>
-    <w:p>
-      <w:pPr>
-        <w:rPr>
-          <w:b/>
+        <w:t>Game Progression</w:t>
+      </w:r>
+    </w:p>
+    <w:p>
+      <w:pPr>
+        <w:pStyle w:val="ListParagraph"/>
+        <w:rPr>
+          <w:sz w:val="24"/>
+          <w:szCs w:val="24"/>
+        </w:rPr>
+      </w:pPr>
+      <w:r>
+        <w:rPr>
+          <w:sz w:val="24"/>
+          <w:szCs w:val="24"/>
+        </w:rPr>
+        <w:t>The game progresses based on what path the user chooses to take. The game is user directed, and won</w:t>
+      </w:r>
+      <w:r>
+        <w:rPr>
+          <w:sz w:val="24"/>
+          <w:szCs w:val="24"/>
+        </w:rPr>
+        <w:t>’</w:t>
+      </w:r>
+      <w:r>
+        <w:rPr>
+          <w:sz w:val="24"/>
+          <w:szCs w:val="24"/>
+        </w:rPr>
+        <w:t>t do anything until the user makes a decision.</w:t>
+      </w:r>
+    </w:p>
+    <w:p>
+      <w:pPr>
+        <w:pStyle w:val="ListParagraph"/>
+        <w:rPr>
           <w:sz w:val="24"/>
           <w:szCs w:val="24"/>
         </w:rPr>
@@ -886,47 +1595,83 @@
           <w:sz w:val="24"/>
           <w:szCs w:val="24"/>
         </w:rPr>
-        <w:t>Game Play Mechanics</w:t>
-      </w:r>
-    </w:p>
-    <w:p>
-      <w:pPr>
-        <w:pStyle w:val="ListParagraph"/>
-        <w:rPr>
-          <w:i/>
-          <w:sz w:val="24"/>
-          <w:szCs w:val="24"/>
-        </w:rPr>
-      </w:pPr>
-      <w:r>
-        <w:rPr>
-          <w:i/>
-          <w:sz w:val="24"/>
-          <w:szCs w:val="24"/>
-        </w:rPr>
-        <w:t>(</w:t>
-      </w:r>
-      <w:proofErr w:type="gramStart"/>
-      <w:r>
-        <w:rPr>
-          <w:i/>
-          <w:sz w:val="24"/>
-          <w:szCs w:val="24"/>
-        </w:rPr>
-        <w:t>how</w:t>
-      </w:r>
-      <w:proofErr w:type="gramEnd"/>
-      <w:r>
-        <w:rPr>
-          <w:i/>
-          <w:sz w:val="24"/>
-          <w:szCs w:val="24"/>
-        </w:rPr>
-        <w:t xml:space="preserve"> does your game work?)</w:t>
-      </w:r>
-    </w:p>
-    <w:p>
-      <w:pPr>
+        <w:t>Bonuses</w:t>
+      </w:r>
+    </w:p>
+    <w:p>
+      <w:pPr>
+        <w:pStyle w:val="ListParagraph"/>
+        <w:numPr>
+          <w:ilvl w:val="0"/>
+          <w:numId w:val="2"/>
+        </w:numPr>
+        <w:rPr>
+          <w:b/>
+          <w:sz w:val="24"/>
+          <w:szCs w:val="24"/>
+        </w:rPr>
+      </w:pPr>
+      <w:r>
+        <w:rPr>
+          <w:sz w:val="24"/>
+          <w:szCs w:val="24"/>
+        </w:rPr>
+        <w:lastRenderedPageBreak/>
+        <w:t>Disabled some functionality of the impress.js framework to ensure proper game flow</w:t>
+      </w:r>
+    </w:p>
+    <w:p>
+      <w:pPr>
+        <w:pStyle w:val="ListParagraph"/>
+        <w:numPr>
+          <w:ilvl w:val="1"/>
+          <w:numId w:val="2"/>
+        </w:numPr>
+        <w:rPr>
+          <w:b/>
+          <w:sz w:val="24"/>
+          <w:szCs w:val="24"/>
+        </w:rPr>
+      </w:pPr>
+      <w:r>
+        <w:rPr>
+          <w:sz w:val="24"/>
+          <w:szCs w:val="24"/>
+        </w:rPr>
+        <w:t>Key presses such as space, arrow keys, and other functional keys in the code</w:t>
+      </w:r>
+    </w:p>
+    <w:p>
+      <w:pPr>
+        <w:pStyle w:val="ListParagraph"/>
+        <w:numPr>
+          <w:ilvl w:val="0"/>
+          <w:numId w:val="2"/>
+        </w:numPr>
+        <w:rPr>
+          <w:b/>
+          <w:sz w:val="24"/>
+          <w:szCs w:val="24"/>
+        </w:rPr>
+      </w:pPr>
+      <w:r>
+        <w:rPr>
+          <w:sz w:val="24"/>
+          <w:szCs w:val="24"/>
+        </w:rPr>
+        <w:t>“One month later” Overlay design</w:t>
+      </w:r>
+      <w:r>
+        <w:rPr>
+          <w:sz w:val="24"/>
+          <w:szCs w:val="24"/>
+        </w:rPr>
+        <w:t xml:space="preserve"> at end of game</w:t>
+      </w:r>
+    </w:p>
+    <w:p>
+      <w:pPr>
+        <w:pStyle w:val="ListParagraph"/>
         <w:rPr>
           <w:b/>
           <w:sz w:val="24"/>
@@ -941,49 +1686,51 @@
           <w:ilvl w:val="0"/>
           <w:numId w:val="1"/>
         </w:numPr>
-        <w:rPr>
-          <w:i/>
-          <w:sz w:val="24"/>
-          <w:szCs w:val="24"/>
-        </w:rPr>
-      </w:pPr>
-      <w:r>
+        <w:spacing w:after="0" w:line="240" w:lineRule="auto"/>
         <w:rPr>
           <w:b/>
           <w:sz w:val="24"/>
           <w:szCs w:val="24"/>
         </w:rPr>
-        <w:t>Camera</w:t>
-      </w:r>
+      </w:pPr>
       <w:r>
         <w:rPr>
           <w:b/>
           <w:sz w:val="24"/>
           <w:szCs w:val="24"/>
         </w:rPr>
-        <w:t xml:space="preserve"> </w:t>
-      </w:r>
-    </w:p>
-    <w:p>
-      <w:pPr>
-        <w:pStyle w:val="ListParagraph"/>
-        <w:rPr>
-          <w:i/>
-          <w:sz w:val="24"/>
-          <w:szCs w:val="24"/>
-        </w:rPr>
-      </w:pPr>
-      <w:r>
-        <w:rPr>
-          <w:i/>
-          <w:sz w:val="24"/>
-          <w:szCs w:val="24"/>
-        </w:rPr>
-        <w:t>(Point of View)</w:t>
-      </w:r>
-    </w:p>
-    <w:p>
-      <w:pPr>
+        <w:t xml:space="preserve">Sound </w:t>
+      </w:r>
+      <w:r>
+        <w:rPr>
+          <w:b/>
+          <w:sz w:val="24"/>
+          <w:szCs w:val="24"/>
+        </w:rPr>
+        <w:t>Index</w:t>
+      </w:r>
+    </w:p>
+    <w:p>
+      <w:pPr>
+        <w:pStyle w:val="ListParagraph"/>
+        <w:spacing w:after="0"/>
+        <w:rPr>
+          <w:sz w:val="24"/>
+          <w:szCs w:val="24"/>
+        </w:rPr>
+      </w:pPr>
+      <w:r>
+        <w:rPr>
+          <w:sz w:val="24"/>
+          <w:szCs w:val="24"/>
+        </w:rPr>
+        <w:t>Bgm.mp3</w:t>
+      </w:r>
+    </w:p>
+    <w:p>
+      <w:pPr>
+        <w:pStyle w:val="ListParagraph"/>
+        <w:spacing w:after="0"/>
         <w:rPr>
           <w:b/>
           <w:sz w:val="24"/>
@@ -1010,31 +1757,324 @@
           <w:sz w:val="24"/>
           <w:szCs w:val="24"/>
         </w:rPr>
-        <w:t>Controls</w:t>
-      </w:r>
-    </w:p>
-    <w:p>
-      <w:pPr>
-        <w:pStyle w:val="ListParagraph"/>
-        <w:rPr>
-          <w:i/>
-          <w:sz w:val="24"/>
-          <w:szCs w:val="24"/>
-        </w:rPr>
-      </w:pPr>
-      <w:r>
-        <w:rPr>
-          <w:i/>
-          <w:sz w:val="24"/>
-          <w:szCs w:val="24"/>
-        </w:rPr>
-        <w:t>(Which keys does your game use? Does it use the mouse or a joystick?)</w:t>
-      </w:r>
-    </w:p>
-    <w:p>
-      <w:pPr>
+        <w:t xml:space="preserve">Story </w:t>
+      </w:r>
+      <w:r>
         <w:rPr>
           <w:b/>
+          <w:sz w:val="24"/>
+          <w:szCs w:val="24"/>
+        </w:rPr>
+        <w:t>Index</w:t>
+      </w:r>
+    </w:p>
+    <w:p>
+      <w:pPr>
+        <w:pStyle w:val="ListParagraph"/>
+        <w:numPr>
+          <w:ilvl w:val="0"/>
+          <w:numId w:val="6"/>
+        </w:numPr>
+        <w:rPr>
+          <w:sz w:val="24"/>
+          <w:szCs w:val="24"/>
+        </w:rPr>
+      </w:pPr>
+      <w:r>
+        <w:rPr>
+          <w:sz w:val="24"/>
+          <w:szCs w:val="24"/>
+        </w:rPr>
+        <w:t>Wake up in woods</w:t>
+      </w:r>
+    </w:p>
+    <w:p>
+      <w:pPr>
+        <w:pStyle w:val="ListParagraph"/>
+        <w:numPr>
+          <w:ilvl w:val="1"/>
+          <w:numId w:val="6"/>
+        </w:numPr>
+        <w:rPr>
+          <w:sz w:val="24"/>
+          <w:szCs w:val="24"/>
+        </w:rPr>
+      </w:pPr>
+      <w:r>
+        <w:rPr>
+          <w:sz w:val="24"/>
+          <w:szCs w:val="24"/>
+        </w:rPr>
+        <w:t>Go to stream</w:t>
+      </w:r>
+    </w:p>
+    <w:p>
+      <w:pPr>
+        <w:pStyle w:val="ListParagraph"/>
+        <w:numPr>
+          <w:ilvl w:val="2"/>
+          <w:numId w:val="6"/>
+        </w:numPr>
+        <w:rPr>
+          <w:sz w:val="24"/>
+          <w:szCs w:val="24"/>
+        </w:rPr>
+      </w:pPr>
+      <w:r>
+        <w:rPr>
+          <w:sz w:val="24"/>
+          <w:szCs w:val="24"/>
+        </w:rPr>
+        <w:t>Get in boat</w:t>
+      </w:r>
+    </w:p>
+    <w:p>
+      <w:pPr>
+        <w:pStyle w:val="ListParagraph"/>
+        <w:numPr>
+          <w:ilvl w:val="3"/>
+          <w:numId w:val="6"/>
+        </w:numPr>
+        <w:rPr>
+          <w:sz w:val="24"/>
+          <w:szCs w:val="24"/>
+        </w:rPr>
+      </w:pPr>
+      <w:r>
+        <w:rPr>
+          <w:sz w:val="24"/>
+          <w:szCs w:val="24"/>
+        </w:rPr>
+        <w:t>Left path</w:t>
+      </w:r>
+    </w:p>
+    <w:p>
+      <w:pPr>
+        <w:pStyle w:val="ListParagraph"/>
+        <w:numPr>
+          <w:ilvl w:val="3"/>
+          <w:numId w:val="6"/>
+        </w:numPr>
+        <w:rPr>
+          <w:sz w:val="24"/>
+          <w:szCs w:val="24"/>
+        </w:rPr>
+      </w:pPr>
+      <w:r>
+        <w:rPr>
+          <w:sz w:val="24"/>
+          <w:szCs w:val="24"/>
+        </w:rPr>
+        <w:t>Right path</w:t>
+      </w:r>
+    </w:p>
+    <w:p>
+      <w:pPr>
+        <w:pStyle w:val="ListParagraph"/>
+        <w:numPr>
+          <w:ilvl w:val="2"/>
+          <w:numId w:val="6"/>
+        </w:numPr>
+        <w:rPr>
+          <w:sz w:val="24"/>
+          <w:szCs w:val="24"/>
+        </w:rPr>
+      </w:pPr>
+      <w:r>
+        <w:rPr>
+          <w:sz w:val="24"/>
+          <w:szCs w:val="24"/>
+        </w:rPr>
+        <w:t>Road Sign</w:t>
+      </w:r>
+    </w:p>
+    <w:p>
+      <w:pPr>
+        <w:pStyle w:val="ListParagraph"/>
+        <w:numPr>
+          <w:ilvl w:val="3"/>
+          <w:numId w:val="6"/>
+        </w:numPr>
+        <w:rPr>
+          <w:sz w:val="24"/>
+          <w:szCs w:val="24"/>
+        </w:rPr>
+      </w:pPr>
+      <w:r>
+        <w:rPr>
+          <w:sz w:val="24"/>
+          <w:szCs w:val="24"/>
+        </w:rPr>
+        <w:t>Humming noise</w:t>
+      </w:r>
+    </w:p>
+    <w:p>
+      <w:pPr>
+        <w:pStyle w:val="ListParagraph"/>
+        <w:numPr>
+          <w:ilvl w:val="3"/>
+          <w:numId w:val="6"/>
+        </w:numPr>
+        <w:rPr>
+          <w:sz w:val="24"/>
+          <w:szCs w:val="24"/>
+        </w:rPr>
+      </w:pPr>
+      <w:r>
+        <w:rPr>
+          <w:sz w:val="24"/>
+          <w:szCs w:val="24"/>
+        </w:rPr>
+        <w:t>Go to road</w:t>
+      </w:r>
+    </w:p>
+    <w:p>
+      <w:pPr>
+        <w:pStyle w:val="ListParagraph"/>
+        <w:numPr>
+          <w:ilvl w:val="1"/>
+          <w:numId w:val="6"/>
+        </w:numPr>
+        <w:rPr>
+          <w:sz w:val="24"/>
+          <w:szCs w:val="24"/>
+        </w:rPr>
+      </w:pPr>
+      <w:r>
+        <w:rPr>
+          <w:sz w:val="24"/>
+          <w:szCs w:val="24"/>
+        </w:rPr>
+        <w:t>Go to cliff</w:t>
+      </w:r>
+    </w:p>
+    <w:p>
+      <w:pPr>
+        <w:pStyle w:val="ListParagraph"/>
+        <w:numPr>
+          <w:ilvl w:val="2"/>
+          <w:numId w:val="6"/>
+        </w:numPr>
+        <w:rPr>
+          <w:sz w:val="24"/>
+          <w:szCs w:val="24"/>
+        </w:rPr>
+      </w:pPr>
+      <w:r>
+        <w:rPr>
+          <w:sz w:val="24"/>
+          <w:szCs w:val="24"/>
+        </w:rPr>
+        <w:t>Rappel down cliff</w:t>
+      </w:r>
+    </w:p>
+    <w:p>
+      <w:pPr>
+        <w:pStyle w:val="ListParagraph"/>
+        <w:numPr>
+          <w:ilvl w:val="3"/>
+          <w:numId w:val="6"/>
+        </w:numPr>
+        <w:rPr>
+          <w:sz w:val="24"/>
+          <w:szCs w:val="24"/>
+        </w:rPr>
+      </w:pPr>
+      <w:r>
+        <w:rPr>
+          <w:sz w:val="24"/>
+          <w:szCs w:val="24"/>
+        </w:rPr>
+        <w:t>Slide down cliff</w:t>
+      </w:r>
+    </w:p>
+    <w:p>
+      <w:pPr>
+        <w:pStyle w:val="ListParagraph"/>
+        <w:numPr>
+          <w:ilvl w:val="3"/>
+          <w:numId w:val="6"/>
+        </w:numPr>
+        <w:rPr>
+          <w:sz w:val="24"/>
+          <w:szCs w:val="24"/>
+        </w:rPr>
+      </w:pPr>
+      <w:r>
+        <w:rPr>
+          <w:sz w:val="24"/>
+          <w:szCs w:val="24"/>
+        </w:rPr>
+        <w:t>Cross ridge</w:t>
+      </w:r>
+    </w:p>
+    <w:p>
+      <w:pPr>
+        <w:pStyle w:val="ListParagraph"/>
+        <w:numPr>
+          <w:ilvl w:val="2"/>
+          <w:numId w:val="6"/>
+        </w:numPr>
+        <w:rPr>
+          <w:sz w:val="24"/>
+          <w:szCs w:val="24"/>
+        </w:rPr>
+      </w:pPr>
+      <w:proofErr w:type="spellStart"/>
+      <w:r>
+        <w:rPr>
+          <w:sz w:val="24"/>
+          <w:szCs w:val="24"/>
+        </w:rPr>
+        <w:t>Teleporter</w:t>
+      </w:r>
+      <w:proofErr w:type="spellEnd"/>
+    </w:p>
+    <w:p>
+      <w:pPr>
+        <w:pStyle w:val="ListParagraph"/>
+        <w:numPr>
+          <w:ilvl w:val="3"/>
+          <w:numId w:val="6"/>
+        </w:numPr>
+        <w:rPr>
+          <w:sz w:val="24"/>
+          <w:szCs w:val="24"/>
+        </w:rPr>
+      </w:pPr>
+      <w:r>
+        <w:rPr>
+          <w:sz w:val="24"/>
+          <w:szCs w:val="24"/>
+        </w:rPr>
+        <w:t>Enter town</w:t>
+      </w:r>
+    </w:p>
+    <w:p>
+      <w:pPr>
+        <w:pStyle w:val="ListParagraph"/>
+        <w:numPr>
+          <w:ilvl w:val="3"/>
+          <w:numId w:val="6"/>
+        </w:numPr>
+        <w:rPr>
+          <w:sz w:val="24"/>
+          <w:szCs w:val="24"/>
+        </w:rPr>
+      </w:pPr>
+      <w:r>
+        <w:rPr>
+          <w:sz w:val="24"/>
+          <w:szCs w:val="24"/>
+        </w:rPr>
+        <w:t>Steal food</w:t>
+      </w:r>
+    </w:p>
+    <w:p>
+      <w:pPr>
+        <w:pStyle w:val="ListParagraph"/>
+        <w:ind w:left="1080"/>
+        <w:rPr>
           <w:sz w:val="24"/>
           <w:szCs w:val="24"/>
         </w:rPr>
@@ -1059,7 +2099,384 @@
           <w:sz w:val="24"/>
           <w:szCs w:val="24"/>
         </w:rPr>
-        <w:t>Saving and Loading</w:t>
+        <w:t xml:space="preserve">Art </w:t>
+      </w:r>
+      <w:r>
+        <w:rPr>
+          <w:b/>
+          <w:sz w:val="24"/>
+          <w:szCs w:val="24"/>
+        </w:rPr>
+        <w:t xml:space="preserve">/ Multimedia </w:t>
+      </w:r>
+      <w:r>
+        <w:rPr>
+          <w:b/>
+          <w:sz w:val="24"/>
+          <w:szCs w:val="24"/>
+        </w:rPr>
+        <w:t>Index</w:t>
+      </w:r>
+    </w:p>
+    <w:p>
+      <w:pPr>
+        <w:pStyle w:val="ListParagraph"/>
+        <w:numPr>
+          <w:ilvl w:val="0"/>
+          <w:numId w:val="5"/>
+        </w:numPr>
+        <w:rPr>
+          <w:sz w:val="24"/>
+          <w:szCs w:val="24"/>
+        </w:rPr>
+      </w:pPr>
+      <w:r>
+        <w:rPr>
+          <w:sz w:val="24"/>
+          <w:szCs w:val="24"/>
+        </w:rPr>
+        <w:t>Cliff.jpg</w:t>
+      </w:r>
+    </w:p>
+    <w:p>
+      <w:pPr>
+        <w:pStyle w:val="ListParagraph"/>
+        <w:numPr>
+          <w:ilvl w:val="0"/>
+          <w:numId w:val="5"/>
+        </w:numPr>
+        <w:rPr>
+          <w:sz w:val="24"/>
+          <w:szCs w:val="24"/>
+        </w:rPr>
+      </w:pPr>
+      <w:r>
+        <w:rPr>
+          <w:sz w:val="24"/>
+          <w:szCs w:val="24"/>
+        </w:rPr>
+        <w:t>Cliff_start.jpg</w:t>
+      </w:r>
+    </w:p>
+    <w:p>
+      <w:pPr>
+        <w:pStyle w:val="ListParagraph"/>
+        <w:numPr>
+          <w:ilvl w:val="0"/>
+          <w:numId w:val="5"/>
+        </w:numPr>
+        <w:rPr>
+          <w:sz w:val="24"/>
+          <w:szCs w:val="24"/>
+        </w:rPr>
+      </w:pPr>
+      <w:r>
+        <w:rPr>
+          <w:sz w:val="24"/>
+          <w:szCs w:val="24"/>
+        </w:rPr>
+        <w:t>Enter_town.jpg</w:t>
+      </w:r>
+    </w:p>
+    <w:p>
+      <w:pPr>
+        <w:pStyle w:val="ListParagraph"/>
+        <w:numPr>
+          <w:ilvl w:val="0"/>
+          <w:numId w:val="5"/>
+        </w:numPr>
+        <w:rPr>
+          <w:sz w:val="24"/>
+          <w:szCs w:val="24"/>
+        </w:rPr>
+      </w:pPr>
+      <w:r>
+        <w:rPr>
+          <w:sz w:val="24"/>
+          <w:szCs w:val="24"/>
+        </w:rPr>
+        <w:t>Fcliff.jpg</w:t>
+      </w:r>
+    </w:p>
+    <w:p>
+      <w:pPr>
+        <w:pStyle w:val="ListParagraph"/>
+        <w:numPr>
+          <w:ilvl w:val="0"/>
+          <w:numId w:val="5"/>
+        </w:numPr>
+        <w:rPr>
+          <w:sz w:val="24"/>
+          <w:szCs w:val="24"/>
+        </w:rPr>
+      </w:pPr>
+      <w:r>
+        <w:rPr>
+          <w:sz w:val="24"/>
+          <w:szCs w:val="24"/>
+        </w:rPr>
+        <w:t>Main_back.jpg</w:t>
+      </w:r>
+    </w:p>
+    <w:p>
+      <w:pPr>
+        <w:pStyle w:val="ListParagraph"/>
+        <w:numPr>
+          <w:ilvl w:val="0"/>
+          <w:numId w:val="5"/>
+        </w:numPr>
+        <w:rPr>
+          <w:sz w:val="24"/>
+          <w:szCs w:val="24"/>
+        </w:rPr>
+      </w:pPr>
+      <w:r>
+        <w:rPr>
+          <w:sz w:val="24"/>
+          <w:szCs w:val="24"/>
+        </w:rPr>
+        <w:t>Mid_woods.jpg</w:t>
+      </w:r>
+    </w:p>
+    <w:p>
+      <w:pPr>
+        <w:pStyle w:val="ListParagraph"/>
+        <w:numPr>
+          <w:ilvl w:val="0"/>
+          <w:numId w:val="5"/>
+        </w:numPr>
+        <w:rPr>
+          <w:sz w:val="24"/>
+          <w:szCs w:val="24"/>
+        </w:rPr>
+      </w:pPr>
+      <w:r>
+        <w:rPr>
+          <w:sz w:val="24"/>
+          <w:szCs w:val="24"/>
+        </w:rPr>
+        <w:t>Military.jpg</w:t>
+      </w:r>
+    </w:p>
+    <w:p>
+      <w:pPr>
+        <w:pStyle w:val="ListParagraph"/>
+        <w:numPr>
+          <w:ilvl w:val="0"/>
+          <w:numId w:val="5"/>
+        </w:numPr>
+        <w:rPr>
+          <w:sz w:val="24"/>
+          <w:szCs w:val="24"/>
+        </w:rPr>
+      </w:pPr>
+      <w:r>
+        <w:rPr>
+          <w:sz w:val="24"/>
+          <w:szCs w:val="24"/>
+        </w:rPr>
+        <w:t>Ml.png</w:t>
+      </w:r>
+    </w:p>
+    <w:p>
+      <w:pPr>
+        <w:pStyle w:val="ListParagraph"/>
+        <w:numPr>
+          <w:ilvl w:val="0"/>
+          <w:numId w:val="5"/>
+        </w:numPr>
+        <w:rPr>
+          <w:sz w:val="24"/>
+          <w:szCs w:val="24"/>
+        </w:rPr>
+      </w:pPr>
+      <w:r>
+        <w:rPr>
+          <w:sz w:val="24"/>
+          <w:szCs w:val="24"/>
+        </w:rPr>
+        <w:t>Nuke.jpg</w:t>
+      </w:r>
+    </w:p>
+    <w:p>
+      <w:pPr>
+        <w:pStyle w:val="ListParagraph"/>
+        <w:numPr>
+          <w:ilvl w:val="0"/>
+          <w:numId w:val="5"/>
+        </w:numPr>
+        <w:rPr>
+          <w:sz w:val="24"/>
+          <w:szCs w:val="24"/>
+        </w:rPr>
+      </w:pPr>
+      <w:r>
+        <w:rPr>
+          <w:sz w:val="24"/>
+          <w:szCs w:val="24"/>
+        </w:rPr>
+        <w:t>Rcliff.jpg</w:t>
+      </w:r>
+    </w:p>
+    <w:p>
+      <w:pPr>
+        <w:pStyle w:val="ListParagraph"/>
+        <w:numPr>
+          <w:ilvl w:val="0"/>
+          <w:numId w:val="5"/>
+        </w:numPr>
+        <w:rPr>
+          <w:sz w:val="24"/>
+          <w:szCs w:val="24"/>
+        </w:rPr>
+      </w:pPr>
+      <w:r>
+        <w:rPr>
+          <w:sz w:val="24"/>
+          <w:szCs w:val="24"/>
+        </w:rPr>
+        <w:t>River.jpeg</w:t>
+      </w:r>
+    </w:p>
+    <w:p>
+      <w:pPr>
+        <w:pStyle w:val="ListParagraph"/>
+        <w:numPr>
+          <w:ilvl w:val="0"/>
+          <w:numId w:val="5"/>
+        </w:numPr>
+        <w:rPr>
+          <w:sz w:val="24"/>
+          <w:szCs w:val="24"/>
+        </w:rPr>
+      </w:pPr>
+      <w:r>
+        <w:rPr>
+          <w:sz w:val="24"/>
+          <w:szCs w:val="24"/>
+        </w:rPr>
+        <w:t>River_fork.jpeg</w:t>
+      </w:r>
+    </w:p>
+    <w:p>
+      <w:pPr>
+        <w:pStyle w:val="ListParagraph"/>
+        <w:numPr>
+          <w:ilvl w:val="0"/>
+          <w:numId w:val="5"/>
+        </w:numPr>
+        <w:rPr>
+          <w:sz w:val="24"/>
+          <w:szCs w:val="24"/>
+        </w:rPr>
+      </w:pPr>
+      <w:r>
+        <w:rPr>
+          <w:sz w:val="24"/>
+          <w:szCs w:val="24"/>
+        </w:rPr>
+        <w:t>Road.jpg</w:t>
+      </w:r>
+    </w:p>
+    <w:p>
+      <w:pPr>
+        <w:pStyle w:val="ListParagraph"/>
+        <w:numPr>
+          <w:ilvl w:val="0"/>
+          <w:numId w:val="5"/>
+        </w:numPr>
+        <w:rPr>
+          <w:sz w:val="24"/>
+          <w:szCs w:val="24"/>
+        </w:rPr>
+      </w:pPr>
+      <w:r>
+        <w:rPr>
+          <w:sz w:val="24"/>
+          <w:szCs w:val="24"/>
+        </w:rPr>
+        <w:lastRenderedPageBreak/>
+        <w:t>Sheriff.jpg</w:t>
+      </w:r>
+    </w:p>
+    <w:p>
+      <w:pPr>
+        <w:pStyle w:val="ListParagraph"/>
+        <w:numPr>
+          <w:ilvl w:val="0"/>
+          <w:numId w:val="5"/>
+        </w:numPr>
+        <w:rPr>
+          <w:sz w:val="24"/>
+          <w:szCs w:val="24"/>
+        </w:rPr>
+      </w:pPr>
+      <w:r>
+        <w:rPr>
+          <w:sz w:val="24"/>
+          <w:szCs w:val="24"/>
+        </w:rPr>
+        <w:t>Sign.jpg</w:t>
+      </w:r>
+    </w:p>
+    <w:p>
+      <w:pPr>
+        <w:pStyle w:val="ListParagraph"/>
+        <w:numPr>
+          <w:ilvl w:val="0"/>
+          <w:numId w:val="5"/>
+        </w:numPr>
+        <w:rPr>
+          <w:sz w:val="24"/>
+          <w:szCs w:val="24"/>
+        </w:rPr>
+      </w:pPr>
+      <w:r>
+        <w:rPr>
+          <w:sz w:val="24"/>
+          <w:szCs w:val="24"/>
+        </w:rPr>
+        <w:t>Stream.jpg</w:t>
+      </w:r>
+    </w:p>
+    <w:p>
+      <w:pPr>
+        <w:pStyle w:val="ListParagraph"/>
+        <w:numPr>
+          <w:ilvl w:val="0"/>
+          <w:numId w:val="5"/>
+        </w:numPr>
+        <w:rPr>
+          <w:sz w:val="24"/>
+          <w:szCs w:val="24"/>
+        </w:rPr>
+      </w:pPr>
+      <w:r>
+        <w:rPr>
+          <w:sz w:val="24"/>
+          <w:szCs w:val="24"/>
+        </w:rPr>
+        <w:t>Teleporter.gif</w:t>
+      </w:r>
+    </w:p>
+    <w:p>
+      <w:pPr>
+        <w:pStyle w:val="ListParagraph"/>
+        <w:numPr>
+          <w:ilvl w:val="0"/>
+          <w:numId w:val="5"/>
+        </w:numPr>
+        <w:rPr>
+          <w:sz w:val="24"/>
+          <w:szCs w:val="24"/>
+        </w:rPr>
+      </w:pPr>
+      <w:r>
+        <w:rPr>
+          <w:sz w:val="24"/>
+          <w:szCs w:val="24"/>
+        </w:rPr>
+        <w:t>Town_edge.jpg</w:t>
       </w:r>
     </w:p>
     <w:p>
@@ -1067,23 +2484,6 @@
         <w:pStyle w:val="ListParagraph"/>
         <w:rPr>
           <w:i/>
-          <w:sz w:val="24"/>
-          <w:szCs w:val="24"/>
-        </w:rPr>
-      </w:pPr>
-      <w:r>
-        <w:rPr>
-          <w:i/>
-          <w:sz w:val="24"/>
-          <w:szCs w:val="24"/>
-        </w:rPr>
-        <w:t>(Does your game include saving and loading? When? How?)</w:t>
-      </w:r>
-    </w:p>
-    <w:p>
-      <w:pPr>
-        <w:rPr>
-          <w:b/>
           <w:sz w:val="24"/>
           <w:szCs w:val="24"/>
         </w:rPr>
@@ -1108,43 +2508,63 @@
           <w:sz w:val="24"/>
           <w:szCs w:val="24"/>
         </w:rPr>
-        <w:t>Interface</w:t>
-      </w:r>
-      <w:r>
+        <w:t>Design Notes</w:t>
+      </w:r>
+    </w:p>
+    <w:p>
+      <w:pPr>
+        <w:pStyle w:val="ListParagraph"/>
+        <w:rPr>
+          <w:sz w:val="24"/>
+          <w:szCs w:val="24"/>
+        </w:rPr>
+      </w:pPr>
+      <w:r>
+        <w:rPr>
+          <w:sz w:val="24"/>
+          <w:szCs w:val="24"/>
+        </w:rPr>
+        <w:t xml:space="preserve">Each decision node consist of a block of text to provide the storyline, 2 images with choices and buttons, a back button if available, and a quit </w:t>
+      </w:r>
+      <w:r>
+        <w:rPr>
+          <w:sz w:val="24"/>
+          <w:szCs w:val="24"/>
+        </w:rPr>
+        <w:t xml:space="preserve">to menu button. </w:t>
+      </w:r>
+      <w:r>
+        <w:rPr>
+          <w:sz w:val="24"/>
+          <w:szCs w:val="24"/>
+        </w:rPr>
+        <w:t>Final out</w:t>
+      </w:r>
+      <w:r>
+        <w:rPr>
+          <w:sz w:val="24"/>
+          <w:szCs w:val="24"/>
+        </w:rPr>
+        <w:t>comes consist of an image, a block of text to end the story, and a quit to menu button.</w:t>
+      </w:r>
+    </w:p>
+    <w:p>
+      <w:pPr>
+        <w:pStyle w:val="ListParagraph"/>
         <w:rPr>
           <w:b/>
           <w:sz w:val="24"/>
           <w:szCs w:val="24"/>
         </w:rPr>
-        <w:t xml:space="preserve"> Sketch</w:t>
-      </w:r>
-    </w:p>
-    <w:p>
-      <w:pPr>
-        <w:pStyle w:val="ListParagraph"/>
-        <w:rPr>
-          <w:i/>
-          <w:sz w:val="24"/>
-          <w:szCs w:val="24"/>
-        </w:rPr>
-      </w:pPr>
-      <w:r>
-        <w:rPr>
-          <w:i/>
-          <w:sz w:val="24"/>
-          <w:szCs w:val="24"/>
-        </w:rPr>
-        <w:t>(What does the game interface look like? Provide a screen shot or sketch)</w:t>
-      </w:r>
-    </w:p>
-    <w:p>
-      <w:pPr>
+      </w:pPr>
+      <w:r>
         <w:rPr>
           <w:b/>
           <w:sz w:val="24"/>
           <w:szCs w:val="24"/>
         </w:rPr>
-      </w:pPr>
+        <w:tab/>
+      </w:r>
     </w:p>
     <w:p>
       <w:pPr>
@@ -1165,946 +2585,51 @@
           <w:sz w:val="24"/>
           <w:szCs w:val="24"/>
         </w:rPr>
-        <w:t>Menu and Screen Descriptions</w:t>
-      </w:r>
-    </w:p>
-    <w:p>
-      <w:pPr>
-        <w:pStyle w:val="ListParagraph"/>
-        <w:rPr>
-          <w:i/>
-          <w:sz w:val="24"/>
-          <w:szCs w:val="24"/>
-        </w:rPr>
-      </w:pPr>
-      <w:r>
-        <w:rPr>
-          <w:i/>
-          <w:sz w:val="24"/>
-          <w:szCs w:val="24"/>
-        </w:rPr>
-        <w:t>(Include additional screen shots and accompanying descriptions for any menus and additional screen)</w:t>
-      </w:r>
-    </w:p>
-    <w:p>
-      <w:pPr>
-        <w:rPr>
-          <w:b/>
-          <w:sz w:val="24"/>
-          <w:szCs w:val="24"/>
-        </w:rPr>
-      </w:pPr>
-    </w:p>
-    <w:p>
-      <w:pPr>
-        <w:rPr>
-          <w:b/>
-          <w:sz w:val="24"/>
-          <w:szCs w:val="24"/>
-        </w:rPr>
-      </w:pPr>
-    </w:p>
-    <w:p>
-      <w:pPr>
-        <w:pStyle w:val="ListParagraph"/>
-        <w:numPr>
-          <w:ilvl w:val="0"/>
-          <w:numId w:val="1"/>
-        </w:numPr>
-        <w:rPr>
-          <w:b/>
-          <w:sz w:val="24"/>
-          <w:szCs w:val="24"/>
-        </w:rPr>
-      </w:pPr>
-      <w:r>
-        <w:rPr>
-          <w:b/>
-          <w:sz w:val="24"/>
-          <w:szCs w:val="24"/>
-        </w:rPr>
-        <w:t>Game World</w:t>
-      </w:r>
-      <w:r>
-        <w:rPr>
-          <w:b/>
+        <w:t>Future Features</w:t>
+      </w:r>
+    </w:p>
+    <w:p>
+      <w:pPr>
+        <w:pStyle w:val="ListParagraph"/>
+        <w:rPr>
+          <w:sz w:val="24"/>
+          <w:szCs w:val="24"/>
+        </w:rPr>
+      </w:pPr>
+      <w:r>
+        <w:rPr>
+          <w:sz w:val="24"/>
+          <w:szCs w:val="24"/>
+        </w:rPr>
+        <w:t>For future development to make the game more interesting</w:t>
+      </w:r>
+      <w:r>
+        <w:rPr>
+          <w:sz w:val="24"/>
+          <w:szCs w:val="24"/>
+        </w:rPr>
+        <w:t>, I</w:t>
+      </w:r>
+      <w:r>
+        <w:rPr>
+          <w:sz w:val="24"/>
+          <w:szCs w:val="24"/>
+        </w:rPr>
+        <w:t xml:space="preserve"> would add in items that would be required for the user to win. For example, the user must pick up radiation cream, then travel backwards to the cliff to survive the fall down the cliff into an irradiated swamp, the cream would keep the character alive long enough for the military base to save him.</w:t>
+      </w:r>
+      <w:r>
+        <w:rPr>
           <w:sz w:val="24"/>
           <w:szCs w:val="24"/>
         </w:rPr>
         <w:t xml:space="preserve"> </w:t>
       </w:r>
     </w:p>
-    <w:p>
-      <w:pPr>
-        <w:pStyle w:val="ListParagraph"/>
-        <w:rPr>
-          <w:i/>
-          <w:sz w:val="24"/>
-          <w:szCs w:val="24"/>
-        </w:rPr>
-      </w:pPr>
-      <w:r>
-        <w:rPr>
-          <w:i/>
-          <w:sz w:val="24"/>
-          <w:szCs w:val="24"/>
-        </w:rPr>
-        <w:t>(</w:t>
-      </w:r>
-      <w:r>
-        <w:rPr>
-          <w:i/>
-          <w:sz w:val="24"/>
-          <w:szCs w:val="24"/>
-        </w:rPr>
-        <w:t xml:space="preserve">Describe </w:t>
-      </w:r>
-      <w:r>
-        <w:rPr>
-          <w:i/>
-          <w:sz w:val="24"/>
-          <w:szCs w:val="24"/>
-        </w:rPr>
-        <w:t xml:space="preserve">Your Game </w:t>
-      </w:r>
-      <w:r>
-        <w:rPr>
-          <w:i/>
-          <w:sz w:val="24"/>
-          <w:szCs w:val="24"/>
-        </w:rPr>
-        <w:t>Environment)</w:t>
-      </w:r>
-    </w:p>
-    <w:p>
-      <w:pPr>
-        <w:pStyle w:val="ListParagraph"/>
-        <w:rPr>
-          <w:b/>
-          <w:sz w:val="24"/>
-          <w:szCs w:val="24"/>
-        </w:rPr>
-      </w:pPr>
-    </w:p>
-    <w:p>
-      <w:pPr>
-        <w:rPr>
-          <w:b/>
-          <w:sz w:val="24"/>
-          <w:szCs w:val="24"/>
-        </w:rPr>
-      </w:pPr>
-    </w:p>
-    <w:p>
-      <w:pPr>
-        <w:pStyle w:val="ListParagraph"/>
-        <w:numPr>
-          <w:ilvl w:val="0"/>
-          <w:numId w:val="1"/>
-        </w:numPr>
-        <w:rPr>
-          <w:b/>
-          <w:sz w:val="24"/>
-          <w:szCs w:val="24"/>
-        </w:rPr>
-      </w:pPr>
-      <w:r>
-        <w:rPr>
-          <w:b/>
-          <w:sz w:val="24"/>
-          <w:szCs w:val="24"/>
-        </w:rPr>
-        <w:lastRenderedPageBreak/>
-        <w:t xml:space="preserve">Levels </w:t>
-      </w:r>
-    </w:p>
-    <w:p>
-      <w:pPr>
-        <w:pStyle w:val="ListParagraph"/>
-        <w:rPr>
-          <w:i/>
-          <w:sz w:val="24"/>
-          <w:szCs w:val="24"/>
-        </w:rPr>
-      </w:pPr>
-      <w:r>
-        <w:rPr>
-          <w:i/>
-          <w:sz w:val="24"/>
-          <w:szCs w:val="24"/>
-        </w:rPr>
-        <w:t xml:space="preserve">(Describe </w:t>
-      </w:r>
-      <w:proofErr w:type="gramStart"/>
-      <w:r>
-        <w:rPr>
-          <w:i/>
-          <w:sz w:val="24"/>
-          <w:szCs w:val="24"/>
-        </w:rPr>
-        <w:t>Each</w:t>
-      </w:r>
-      <w:proofErr w:type="gramEnd"/>
-      <w:r>
-        <w:rPr>
-          <w:i/>
-          <w:sz w:val="24"/>
-          <w:szCs w:val="24"/>
-        </w:rPr>
-        <w:t xml:space="preserve"> of your game levels)</w:t>
-      </w:r>
-    </w:p>
-    <w:p>
-      <w:pPr>
-        <w:rPr>
-          <w:b/>
-          <w:sz w:val="24"/>
-          <w:szCs w:val="24"/>
-        </w:rPr>
-      </w:pPr>
-    </w:p>
-    <w:p>
-      <w:pPr>
-        <w:pStyle w:val="ListParagraph"/>
-        <w:numPr>
-          <w:ilvl w:val="0"/>
-          <w:numId w:val="1"/>
-        </w:numPr>
-        <w:rPr>
-          <w:b/>
-          <w:sz w:val="24"/>
-          <w:szCs w:val="24"/>
-        </w:rPr>
-      </w:pPr>
-      <w:r>
-        <w:rPr>
-          <w:b/>
-          <w:sz w:val="24"/>
-          <w:szCs w:val="24"/>
-        </w:rPr>
-        <w:t>Game Progression</w:t>
-      </w:r>
-    </w:p>
-    <w:p>
-      <w:pPr>
-        <w:rPr>
-          <w:b/>
-          <w:sz w:val="24"/>
-          <w:szCs w:val="24"/>
-        </w:rPr>
-      </w:pPr>
-    </w:p>
-    <w:p>
-      <w:pPr>
-        <w:pStyle w:val="ListParagraph"/>
-        <w:numPr>
-          <w:ilvl w:val="0"/>
-          <w:numId w:val="1"/>
-        </w:numPr>
-        <w:rPr>
-          <w:b/>
-          <w:sz w:val="24"/>
-          <w:szCs w:val="24"/>
-        </w:rPr>
-      </w:pPr>
-      <w:r>
-        <w:rPr>
-          <w:b/>
-          <w:sz w:val="24"/>
-          <w:szCs w:val="24"/>
-        </w:rPr>
-        <w:t>Enemies</w:t>
-      </w:r>
-    </w:p>
-    <w:p>
-      <w:pPr>
-        <w:pStyle w:val="ListParagraph"/>
-        <w:rPr>
-          <w:i/>
-          <w:sz w:val="24"/>
-          <w:szCs w:val="24"/>
-        </w:rPr>
-      </w:pPr>
-      <w:r>
-        <w:rPr>
-          <w:i/>
-          <w:sz w:val="24"/>
-          <w:szCs w:val="24"/>
-        </w:rPr>
-        <w:t>(Describe computer-generated enemies and boss monsters)</w:t>
-      </w:r>
-    </w:p>
-    <w:p>
-      <w:pPr>
-        <w:rPr>
-          <w:b/>
-          <w:sz w:val="24"/>
-          <w:szCs w:val="24"/>
-        </w:rPr>
-      </w:pPr>
-    </w:p>
-    <w:p>
-      <w:pPr>
-        <w:pStyle w:val="ListParagraph"/>
-        <w:numPr>
-          <w:ilvl w:val="0"/>
-          <w:numId w:val="1"/>
-        </w:numPr>
-        <w:rPr>
-          <w:b/>
-          <w:sz w:val="24"/>
-          <w:szCs w:val="24"/>
-        </w:rPr>
-      </w:pPr>
-      <w:r>
-        <w:rPr>
-          <w:b/>
-          <w:sz w:val="24"/>
-          <w:szCs w:val="24"/>
-        </w:rPr>
-        <w:t>Weapons</w:t>
-      </w:r>
-    </w:p>
-    <w:p>
-      <w:pPr>
-        <w:pStyle w:val="ListParagraph"/>
-        <w:rPr>
-          <w:i/>
-          <w:sz w:val="24"/>
-          <w:szCs w:val="24"/>
-        </w:rPr>
-      </w:pPr>
-      <w:r>
-        <w:rPr>
-          <w:i/>
-          <w:sz w:val="24"/>
-          <w:szCs w:val="24"/>
-        </w:rPr>
-        <w:t>(Describe any weapons available to the user)</w:t>
-      </w:r>
-    </w:p>
-    <w:p>
-      <w:pPr>
-        <w:rPr>
-          <w:b/>
-          <w:sz w:val="24"/>
-          <w:szCs w:val="24"/>
-        </w:rPr>
-      </w:pPr>
-    </w:p>
-    <w:p>
-      <w:pPr>
-        <w:pStyle w:val="ListParagraph"/>
-        <w:numPr>
-          <w:ilvl w:val="0"/>
-          <w:numId w:val="1"/>
-        </w:numPr>
-        <w:rPr>
-          <w:b/>
-          <w:sz w:val="24"/>
-          <w:szCs w:val="24"/>
-        </w:rPr>
-      </w:pPr>
-      <w:r>
-        <w:rPr>
-          <w:b/>
-          <w:sz w:val="24"/>
-          <w:szCs w:val="24"/>
-        </w:rPr>
-        <w:t>Items</w:t>
-      </w:r>
-    </w:p>
-    <w:p>
-      <w:pPr>
-        <w:pStyle w:val="ListParagraph"/>
-        <w:rPr>
-          <w:i/>
-          <w:sz w:val="24"/>
-          <w:szCs w:val="24"/>
-        </w:rPr>
-      </w:pPr>
-      <w:r>
-        <w:rPr>
-          <w:i/>
-          <w:sz w:val="24"/>
-          <w:szCs w:val="24"/>
-        </w:rPr>
-        <w:t>(Describe any in-game items that can help or hinder the user)</w:t>
-      </w:r>
-    </w:p>
-    <w:p>
-      <w:pPr>
-        <w:rPr>
-          <w:b/>
-          <w:sz w:val="24"/>
-          <w:szCs w:val="24"/>
-        </w:rPr>
-      </w:pPr>
-    </w:p>
-    <w:p>
-      <w:pPr>
-        <w:pStyle w:val="ListParagraph"/>
-        <w:numPr>
-          <w:ilvl w:val="0"/>
-          <w:numId w:val="1"/>
-        </w:numPr>
-        <w:rPr>
-          <w:b/>
-          <w:sz w:val="24"/>
-          <w:szCs w:val="24"/>
-        </w:rPr>
-      </w:pPr>
-      <w:r>
-        <w:rPr>
-          <w:b/>
-          <w:sz w:val="24"/>
-          <w:szCs w:val="24"/>
-        </w:rPr>
-        <w:t>Abilities</w:t>
-      </w:r>
-    </w:p>
-    <w:p>
-      <w:pPr>
-        <w:rPr>
-          <w:b/>
-          <w:sz w:val="24"/>
-          <w:szCs w:val="24"/>
-        </w:rPr>
-      </w:pPr>
-    </w:p>
-    <w:p>
-      <w:pPr>
-        <w:pStyle w:val="ListParagraph"/>
-        <w:numPr>
-          <w:ilvl w:val="0"/>
-          <w:numId w:val="1"/>
-        </w:numPr>
-        <w:rPr>
-          <w:b/>
-          <w:sz w:val="24"/>
-          <w:szCs w:val="24"/>
-        </w:rPr>
-      </w:pPr>
-      <w:r>
-        <w:rPr>
-          <w:b/>
-          <w:sz w:val="24"/>
-          <w:szCs w:val="24"/>
-        </w:rPr>
-        <w:t>Vehicles</w:t>
-      </w:r>
-    </w:p>
-    <w:p>
-      <w:pPr>
-        <w:pStyle w:val="ListParagraph"/>
-        <w:rPr>
-          <w:b/>
-          <w:sz w:val="24"/>
-          <w:szCs w:val="24"/>
-        </w:rPr>
-      </w:pPr>
-    </w:p>
-    <w:p>
-      <w:pPr>
-        <w:rPr>
-          <w:b/>
-          <w:sz w:val="24"/>
-          <w:szCs w:val="24"/>
-        </w:rPr>
-      </w:pPr>
-    </w:p>
-    <w:p>
-      <w:pPr>
-        <w:pStyle w:val="ListParagraph"/>
-        <w:numPr>
-          <w:ilvl w:val="0"/>
-          <w:numId w:val="1"/>
-        </w:numPr>
-        <w:rPr>
-          <w:b/>
-          <w:sz w:val="24"/>
-          <w:szCs w:val="24"/>
-        </w:rPr>
-      </w:pPr>
-      <w:r>
-        <w:rPr>
-          <w:b/>
-          <w:sz w:val="24"/>
-          <w:szCs w:val="24"/>
-        </w:rPr>
-        <w:t>Script</w:t>
-      </w:r>
-    </w:p>
-    <w:p>
-      <w:pPr>
-        <w:rPr>
-          <w:b/>
-          <w:sz w:val="24"/>
-          <w:szCs w:val="24"/>
-        </w:rPr>
-      </w:pPr>
-    </w:p>
-    <w:p>
-      <w:pPr>
-        <w:pStyle w:val="ListParagraph"/>
-        <w:numPr>
-          <w:ilvl w:val="0"/>
-          <w:numId w:val="1"/>
-        </w:numPr>
-        <w:rPr>
-          <w:b/>
-          <w:sz w:val="24"/>
-          <w:szCs w:val="24"/>
-        </w:rPr>
-      </w:pPr>
-      <w:r>
-        <w:rPr>
-          <w:b/>
-          <w:sz w:val="24"/>
-          <w:szCs w:val="24"/>
-        </w:rPr>
-        <w:t>Scoring</w:t>
-      </w:r>
-    </w:p>
-    <w:p>
-      <w:pPr>
-        <w:rPr>
-          <w:b/>
-          <w:sz w:val="24"/>
-          <w:szCs w:val="24"/>
-        </w:rPr>
-      </w:pPr>
-    </w:p>
-    <w:p>
-      <w:pPr>
-        <w:pStyle w:val="ListParagraph"/>
-        <w:numPr>
-          <w:ilvl w:val="0"/>
-          <w:numId w:val="1"/>
-        </w:numPr>
-        <w:rPr>
-          <w:b/>
-          <w:sz w:val="24"/>
-          <w:szCs w:val="24"/>
-        </w:rPr>
-      </w:pPr>
-      <w:r>
-        <w:rPr>
-          <w:b/>
-          <w:sz w:val="24"/>
-          <w:szCs w:val="24"/>
-        </w:rPr>
-        <w:t>Puzzles/Mini-games</w:t>
-      </w:r>
-    </w:p>
-    <w:p>
-      <w:pPr>
-        <w:rPr>
-          <w:b/>
-          <w:sz w:val="24"/>
-          <w:szCs w:val="24"/>
-        </w:rPr>
-      </w:pPr>
-    </w:p>
-    <w:p>
-      <w:pPr>
-        <w:pStyle w:val="ListParagraph"/>
-        <w:numPr>
-          <w:ilvl w:val="0"/>
-          <w:numId w:val="1"/>
-        </w:numPr>
-        <w:rPr>
-          <w:b/>
-          <w:sz w:val="24"/>
-          <w:szCs w:val="24"/>
-        </w:rPr>
-      </w:pPr>
-      <w:r>
-        <w:rPr>
-          <w:b/>
-          <w:sz w:val="24"/>
-          <w:szCs w:val="24"/>
-        </w:rPr>
-        <w:t>Bonuses</w:t>
-      </w:r>
-    </w:p>
-    <w:p>
-      <w:pPr>
-        <w:pStyle w:val="ListParagraph"/>
-        <w:rPr>
-          <w:b/>
-          <w:sz w:val="24"/>
-          <w:szCs w:val="24"/>
-        </w:rPr>
-      </w:pPr>
-    </w:p>
-    <w:p>
-      <w:pPr>
-        <w:pStyle w:val="ListParagraph"/>
-        <w:numPr>
-          <w:ilvl w:val="0"/>
-          <w:numId w:val="2"/>
-        </w:numPr>
-        <w:rPr>
-          <w:b/>
-          <w:sz w:val="24"/>
-          <w:szCs w:val="24"/>
-        </w:rPr>
-      </w:pPr>
-      <w:r>
-        <w:rPr>
-          <w:sz w:val="24"/>
-          <w:szCs w:val="24"/>
-        </w:rPr>
-        <w:t>Disabled some functionality of the impress.js framework to ensure proper game flow</w:t>
-      </w:r>
-    </w:p>
-    <w:p>
-      <w:pPr>
-        <w:pStyle w:val="ListParagraph"/>
-        <w:numPr>
-          <w:ilvl w:val="1"/>
-          <w:numId w:val="2"/>
-        </w:numPr>
-        <w:rPr>
-          <w:b/>
-          <w:sz w:val="24"/>
-          <w:szCs w:val="24"/>
-        </w:rPr>
-      </w:pPr>
-      <w:r>
-        <w:rPr>
-          <w:sz w:val="24"/>
-          <w:szCs w:val="24"/>
-        </w:rPr>
-        <w:t>Key presses such as space, arrow keys, and other functional keys in the code</w:t>
-      </w:r>
-    </w:p>
-    <w:p>
-      <w:pPr>
-        <w:rPr>
-          <w:b/>
-          <w:sz w:val="24"/>
-          <w:szCs w:val="24"/>
-        </w:rPr>
-      </w:pPr>
-    </w:p>
-    <w:p>
-      <w:pPr>
-        <w:pStyle w:val="ListParagraph"/>
-        <w:numPr>
-          <w:ilvl w:val="0"/>
-          <w:numId w:val="1"/>
-        </w:numPr>
-        <w:rPr>
-          <w:b/>
-          <w:sz w:val="24"/>
-          <w:szCs w:val="24"/>
-        </w:rPr>
-      </w:pPr>
-      <w:r>
-        <w:rPr>
-          <w:b/>
-          <w:sz w:val="24"/>
-          <w:szCs w:val="24"/>
-        </w:rPr>
-        <w:t>Cheat Codes</w:t>
-      </w:r>
-    </w:p>
-    <w:p>
-      <w:pPr>
-        <w:rPr>
-          <w:b/>
-          <w:sz w:val="24"/>
-          <w:szCs w:val="24"/>
-        </w:rPr>
-      </w:pPr>
-    </w:p>
-    <w:p>
-      <w:pPr>
-        <w:pStyle w:val="ListParagraph"/>
-        <w:numPr>
-          <w:ilvl w:val="0"/>
-          <w:numId w:val="1"/>
-        </w:numPr>
-        <w:spacing w:after="0" w:line="240" w:lineRule="auto"/>
-        <w:rPr>
-          <w:b/>
-          <w:sz w:val="24"/>
-          <w:szCs w:val="24"/>
-        </w:rPr>
-      </w:pPr>
-      <w:r>
-        <w:rPr>
-          <w:b/>
-          <w:sz w:val="24"/>
-          <w:szCs w:val="24"/>
-        </w:rPr>
-        <w:t xml:space="preserve">Sound </w:t>
-      </w:r>
-      <w:r>
-        <w:rPr>
-          <w:b/>
-          <w:sz w:val="24"/>
-          <w:szCs w:val="24"/>
-        </w:rPr>
-        <w:t>Index</w:t>
-      </w:r>
-    </w:p>
-    <w:p>
-      <w:pPr>
-        <w:pStyle w:val="ListParagraph"/>
-        <w:spacing w:after="0"/>
-        <w:rPr>
-          <w:b/>
-          <w:sz w:val="24"/>
-          <w:szCs w:val="24"/>
-        </w:rPr>
-      </w:pPr>
-      <w:r>
-        <w:rPr>
-          <w:i/>
-          <w:sz w:val="24"/>
-          <w:szCs w:val="24"/>
-        </w:rPr>
-        <w:t>(Include an index of all your sound clips)</w:t>
-      </w:r>
-    </w:p>
-    <w:p>
-      <w:pPr>
-        <w:rPr>
-          <w:b/>
-          <w:sz w:val="24"/>
-          <w:szCs w:val="24"/>
-        </w:rPr>
-      </w:pPr>
-    </w:p>
-    <w:p>
-      <w:pPr>
-        <w:pStyle w:val="ListParagraph"/>
-        <w:numPr>
-          <w:ilvl w:val="0"/>
-          <w:numId w:val="1"/>
-        </w:numPr>
-        <w:rPr>
-          <w:b/>
-          <w:sz w:val="24"/>
-          <w:szCs w:val="24"/>
-        </w:rPr>
-      </w:pPr>
-      <w:r>
-        <w:rPr>
-          <w:b/>
-          <w:sz w:val="24"/>
-          <w:szCs w:val="24"/>
-        </w:rPr>
-        <w:t xml:space="preserve">Story </w:t>
-      </w:r>
-      <w:r>
-        <w:rPr>
-          <w:b/>
-          <w:sz w:val="24"/>
-          <w:szCs w:val="24"/>
-        </w:rPr>
-        <w:t>Index</w:t>
-      </w:r>
-    </w:p>
-    <w:p>
-      <w:pPr>
-        <w:pStyle w:val="ListParagraph"/>
-        <w:rPr>
-          <w:i/>
-          <w:sz w:val="24"/>
-          <w:szCs w:val="24"/>
-        </w:rPr>
-      </w:pPr>
-      <w:r>
-        <w:rPr>
-          <w:i/>
-          <w:sz w:val="24"/>
-          <w:szCs w:val="24"/>
-        </w:rPr>
-        <w:t>(Outline your game story here)</w:t>
-      </w:r>
-    </w:p>
-    <w:p>
-      <w:pPr>
-        <w:rPr>
-          <w:b/>
-          <w:sz w:val="24"/>
-          <w:szCs w:val="24"/>
-        </w:rPr>
-      </w:pPr>
-    </w:p>
-    <w:p>
-      <w:pPr>
-        <w:pStyle w:val="ListParagraph"/>
-        <w:numPr>
-          <w:ilvl w:val="0"/>
-          <w:numId w:val="1"/>
-        </w:numPr>
-        <w:rPr>
-          <w:b/>
-          <w:sz w:val="24"/>
-          <w:szCs w:val="24"/>
-        </w:rPr>
-      </w:pPr>
-      <w:r>
-        <w:rPr>
-          <w:b/>
-          <w:sz w:val="24"/>
-          <w:szCs w:val="24"/>
-        </w:rPr>
-        <w:t xml:space="preserve">Art </w:t>
-      </w:r>
-      <w:r>
-        <w:rPr>
-          <w:b/>
-          <w:sz w:val="24"/>
-          <w:szCs w:val="24"/>
-        </w:rPr>
-        <w:t xml:space="preserve">/ Multimedia </w:t>
-      </w:r>
-      <w:r>
-        <w:rPr>
-          <w:b/>
-          <w:sz w:val="24"/>
-          <w:szCs w:val="24"/>
-        </w:rPr>
-        <w:t>Index</w:t>
-      </w:r>
-    </w:p>
-    <w:p>
-      <w:pPr>
-        <w:pStyle w:val="ListParagraph"/>
-        <w:rPr>
-          <w:i/>
-          <w:sz w:val="24"/>
-          <w:szCs w:val="24"/>
-        </w:rPr>
-      </w:pPr>
-      <w:r>
-        <w:rPr>
-          <w:i/>
-          <w:sz w:val="24"/>
-          <w:szCs w:val="24"/>
-        </w:rPr>
-        <w:t>(Include an index of all your graphic and video assets here)</w:t>
-      </w:r>
-    </w:p>
-    <w:p>
-      <w:pPr>
-        <w:pStyle w:val="ListParagraph"/>
-        <w:rPr>
-          <w:b/>
-          <w:sz w:val="24"/>
-          <w:szCs w:val="24"/>
-        </w:rPr>
-      </w:pPr>
-    </w:p>
-    <w:p>
-      <w:pPr>
-        <w:rPr>
-          <w:b/>
-          <w:sz w:val="24"/>
-          <w:szCs w:val="24"/>
-        </w:rPr>
-      </w:pPr>
-    </w:p>
-    <w:p>
-      <w:pPr>
-        <w:pStyle w:val="ListParagraph"/>
-        <w:numPr>
-          <w:ilvl w:val="0"/>
-          <w:numId w:val="1"/>
-        </w:numPr>
-        <w:rPr>
-          <w:b/>
-          <w:sz w:val="24"/>
-          <w:szCs w:val="24"/>
-        </w:rPr>
-      </w:pPr>
-      <w:r>
-        <w:rPr>
-          <w:b/>
-          <w:sz w:val="24"/>
-          <w:szCs w:val="24"/>
-        </w:rPr>
-        <w:t>Design Notes</w:t>
-      </w:r>
-    </w:p>
-    <w:p>
-      <w:pPr>
-        <w:pStyle w:val="ListParagraph"/>
-        <w:rPr>
-          <w:i/>
-          <w:sz w:val="24"/>
-          <w:szCs w:val="24"/>
-        </w:rPr>
-      </w:pPr>
-      <w:r>
-        <w:rPr>
-          <w:i/>
-          <w:sz w:val="24"/>
-          <w:szCs w:val="24"/>
-        </w:rPr>
-        <w:t>(Include additional design notes here)</w:t>
-      </w:r>
-    </w:p>
-    <w:p>
-      <w:pPr>
-        <w:rPr>
-          <w:b/>
-          <w:sz w:val="24"/>
-          <w:szCs w:val="24"/>
-        </w:rPr>
-      </w:pPr>
-    </w:p>
-    <w:p>
-      <w:pPr>
-        <w:pStyle w:val="ListParagraph"/>
-        <w:numPr>
-          <w:ilvl w:val="0"/>
-          <w:numId w:val="1"/>
-        </w:numPr>
-        <w:rPr>
-          <w:b/>
-          <w:sz w:val="24"/>
-          <w:szCs w:val="24"/>
-        </w:rPr>
-      </w:pPr>
-      <w:r>
-        <w:rPr>
-          <w:b/>
-          <w:sz w:val="24"/>
-          <w:szCs w:val="24"/>
-        </w:rPr>
-        <w:t>Future Features</w:t>
-      </w:r>
-    </w:p>
-    <w:p>
-      <w:pPr>
-        <w:pStyle w:val="ListParagraph"/>
-        <w:rPr>
-          <w:i/>
-          <w:sz w:val="24"/>
-          <w:szCs w:val="24"/>
-        </w:rPr>
-      </w:pPr>
-      <w:r>
-        <w:rPr>
-          <w:i/>
-          <w:sz w:val="24"/>
-          <w:szCs w:val="24"/>
-        </w:rPr>
-        <w:t>(Include any future features that are planned to be implemented)</w:t>
-      </w:r>
-    </w:p>
     <w:sectPr>
-      <w:headerReference w:type="even" r:id="rId13"/>
-      <w:headerReference w:type="default" r:id="rId14"/>
-      <w:footerReference w:type="even" r:id="rId15"/>
-      <w:footerReference w:type="default" r:id="rId16"/>
+      <w:headerReference w:type="even" r:id="rId19"/>
+      <w:headerReference w:type="default" r:id="rId20"/>
+      <w:footerReference w:type="even" r:id="rId21"/>
+      <w:footerReference w:type="default" r:id="rId22"/>
       <w:pgSz w:w="12240" w:h="15840"/>
       <w:pgMar w:top="1440" w:right="1440" w:bottom="1440" w:left="1440" w:header="720" w:footer="720" w:gutter="0"/>
       <w:pgBorders w:offsetFrom="page">
@@ -2163,7 +2688,14 @@
         <w:rFonts w:asciiTheme="majorHAnsi" w:hAnsiTheme="majorHAnsi"/>
         <w:b/>
       </w:rPr>
-      <w:t>Version Number XX.</w:t>
+      <w:t xml:space="preserve">Version Number </w:t>
+    </w:r>
+    <w:r>
+      <w:rPr>
+        <w:rFonts w:asciiTheme="majorHAnsi" w:hAnsiTheme="majorHAnsi"/>
+        <w:b/>
+      </w:rPr>
+      <w:t>1</w:t>
     </w:r>
     <w:r>
       <w:rPr>
@@ -2221,25 +2753,12 @@
         <w:rFonts w:asciiTheme="majorHAnsi" w:hAnsiTheme="majorHAnsi"/>
       </w:rPr>
     </w:pPr>
-    <w:sdt>
-      <w:sdtPr>
-        <w:rPr>
-          <w:rFonts w:asciiTheme="majorHAnsi" w:hAnsiTheme="majorHAnsi"/>
-        </w:rPr>
-        <w:id w:val="76027555"/>
-        <w:temporary/>
-        <w:showingPlcHdr/>
-      </w:sdtPr>
-      <w:sdtEndPr/>
-      <w:sdtContent>
-        <w:r>
-          <w:rPr>
-            <w:rFonts w:asciiTheme="majorHAnsi" w:hAnsiTheme="majorHAnsi"/>
-          </w:rPr>
-          <w:t>[Type text]</w:t>
-        </w:r>
-      </w:sdtContent>
-    </w:sdt>
+    <w:r>
+      <w:rPr>
+        <w:rFonts w:asciiTheme="majorHAnsi" w:hAnsiTheme="majorHAnsi"/>
+      </w:rPr>
+      <w:t>© Gunter Inc. 2015</w:t>
+    </w:r>
     <w:r>
       <w:rPr>
         <w:rFonts w:asciiTheme="majorHAnsi" w:hAnsiTheme="majorHAnsi"/>
@@ -2266,7 +2785,7 @@
         <w:rFonts w:asciiTheme="majorHAnsi" w:hAnsiTheme="majorHAnsi"/>
         <w:noProof/>
       </w:rPr>
-      <w:t>5</w:t>
+      <w:t>7</w:t>
     </w:r>
     <w:r>
       <w:rPr>
@@ -2607,6 +3126,95 @@
     </w:lvl>
   </w:abstractNum>
   <w:abstractNum w:abstractNumId="1">
+    <w:nsid w:val="097E4A5A"/>
+    <w:multiLevelType w:val="hybridMultilevel"/>
+    <w:tmpl w:val="4FBAF98C"/>
+    <w:lvl w:ilvl="0" w:tplc="AAB69BBE">
+      <w:start w:val="1"/>
+      <w:numFmt w:val="decimal"/>
+      <w:lvlText w:val="%1."/>
+      <w:lvlJc w:val="left"/>
+      <w:pPr>
+        <w:ind w:left="1080" w:hanging="360"/>
+      </w:pPr>
+      <w:rPr>
+        <w:rFonts w:hint="default"/>
+      </w:rPr>
+    </w:lvl>
+    <w:lvl w:ilvl="1" w:tplc="10090019" w:tentative="1">
+      <w:start w:val="1"/>
+      <w:numFmt w:val="lowerLetter"/>
+      <w:lvlText w:val="%2."/>
+      <w:lvlJc w:val="left"/>
+      <w:pPr>
+        <w:ind w:left="1800" w:hanging="360"/>
+      </w:pPr>
+    </w:lvl>
+    <w:lvl w:ilvl="2" w:tplc="1009001B" w:tentative="1">
+      <w:start w:val="1"/>
+      <w:numFmt w:val="lowerRoman"/>
+      <w:lvlText w:val="%3."/>
+      <w:lvlJc w:val="right"/>
+      <w:pPr>
+        <w:ind w:left="2520" w:hanging="180"/>
+      </w:pPr>
+    </w:lvl>
+    <w:lvl w:ilvl="3" w:tplc="1009000F" w:tentative="1">
+      <w:start w:val="1"/>
+      <w:numFmt w:val="decimal"/>
+      <w:lvlText w:val="%4."/>
+      <w:lvlJc w:val="left"/>
+      <w:pPr>
+        <w:ind w:left="3240" w:hanging="360"/>
+      </w:pPr>
+    </w:lvl>
+    <w:lvl w:ilvl="4" w:tplc="10090019" w:tentative="1">
+      <w:start w:val="1"/>
+      <w:numFmt w:val="lowerLetter"/>
+      <w:lvlText w:val="%5."/>
+      <w:lvlJc w:val="left"/>
+      <w:pPr>
+        <w:ind w:left="3960" w:hanging="360"/>
+      </w:pPr>
+    </w:lvl>
+    <w:lvl w:ilvl="5" w:tplc="1009001B" w:tentative="1">
+      <w:start w:val="1"/>
+      <w:numFmt w:val="lowerRoman"/>
+      <w:lvlText w:val="%6."/>
+      <w:lvlJc w:val="right"/>
+      <w:pPr>
+        <w:ind w:left="4680" w:hanging="180"/>
+      </w:pPr>
+    </w:lvl>
+    <w:lvl w:ilvl="6" w:tplc="1009000F" w:tentative="1">
+      <w:start w:val="1"/>
+      <w:numFmt w:val="decimal"/>
+      <w:lvlText w:val="%7."/>
+      <w:lvlJc w:val="left"/>
+      <w:pPr>
+        <w:ind w:left="5400" w:hanging="360"/>
+      </w:pPr>
+    </w:lvl>
+    <w:lvl w:ilvl="7" w:tplc="10090019" w:tentative="1">
+      <w:start w:val="1"/>
+      <w:numFmt w:val="lowerLetter"/>
+      <w:lvlText w:val="%8."/>
+      <w:lvlJc w:val="left"/>
+      <w:pPr>
+        <w:ind w:left="6120" w:hanging="360"/>
+      </w:pPr>
+    </w:lvl>
+    <w:lvl w:ilvl="8" w:tplc="1009001B" w:tentative="1">
+      <w:start w:val="1"/>
+      <w:numFmt w:val="lowerRoman"/>
+      <w:lvlText w:val="%9."/>
+      <w:lvlJc w:val="right"/>
+      <w:pPr>
+        <w:ind w:left="6840" w:hanging="180"/>
+      </w:pPr>
+    </w:lvl>
+  </w:abstractNum>
+  <w:abstractNum w:abstractNumId="2">
     <w:nsid w:val="26B66118"/>
     <w:multiLevelType w:val="hybridMultilevel"/>
     <w:tmpl w:val="A81EFBBA"/>
@@ -2718,11 +3326,313 @@
       </w:rPr>
     </w:lvl>
   </w:abstractNum>
+  <w:abstractNum w:abstractNumId="3">
+    <w:nsid w:val="341E2606"/>
+    <w:multiLevelType w:val="hybridMultilevel"/>
+    <w:tmpl w:val="621C44C0"/>
+    <w:lvl w:ilvl="0" w:tplc="7A187178">
+      <w:start w:val="1"/>
+      <w:numFmt w:val="decimal"/>
+      <w:lvlText w:val="%1."/>
+      <w:lvlJc w:val="left"/>
+      <w:pPr>
+        <w:ind w:left="1080" w:hanging="360"/>
+      </w:pPr>
+      <w:rPr>
+        <w:rFonts w:hint="default"/>
+      </w:rPr>
+    </w:lvl>
+    <w:lvl w:ilvl="1" w:tplc="10090019">
+      <w:start w:val="1"/>
+      <w:numFmt w:val="lowerLetter"/>
+      <w:lvlText w:val="%2."/>
+      <w:lvlJc w:val="left"/>
+      <w:pPr>
+        <w:ind w:left="1800" w:hanging="360"/>
+      </w:pPr>
+    </w:lvl>
+    <w:lvl w:ilvl="2" w:tplc="1009001B">
+      <w:start w:val="1"/>
+      <w:numFmt w:val="lowerRoman"/>
+      <w:lvlText w:val="%3."/>
+      <w:lvlJc w:val="right"/>
+      <w:pPr>
+        <w:ind w:left="2520" w:hanging="180"/>
+      </w:pPr>
+    </w:lvl>
+    <w:lvl w:ilvl="3" w:tplc="1009000F">
+      <w:start w:val="1"/>
+      <w:numFmt w:val="decimal"/>
+      <w:lvlText w:val="%4."/>
+      <w:lvlJc w:val="left"/>
+      <w:pPr>
+        <w:ind w:left="3240" w:hanging="360"/>
+      </w:pPr>
+    </w:lvl>
+    <w:lvl w:ilvl="4" w:tplc="10090019" w:tentative="1">
+      <w:start w:val="1"/>
+      <w:numFmt w:val="lowerLetter"/>
+      <w:lvlText w:val="%5."/>
+      <w:lvlJc w:val="left"/>
+      <w:pPr>
+        <w:ind w:left="3960" w:hanging="360"/>
+      </w:pPr>
+    </w:lvl>
+    <w:lvl w:ilvl="5" w:tplc="1009001B" w:tentative="1">
+      <w:start w:val="1"/>
+      <w:numFmt w:val="lowerRoman"/>
+      <w:lvlText w:val="%6."/>
+      <w:lvlJc w:val="right"/>
+      <w:pPr>
+        <w:ind w:left="4680" w:hanging="180"/>
+      </w:pPr>
+    </w:lvl>
+    <w:lvl w:ilvl="6" w:tplc="1009000F" w:tentative="1">
+      <w:start w:val="1"/>
+      <w:numFmt w:val="decimal"/>
+      <w:lvlText w:val="%7."/>
+      <w:lvlJc w:val="left"/>
+      <w:pPr>
+        <w:ind w:left="5400" w:hanging="360"/>
+      </w:pPr>
+    </w:lvl>
+    <w:lvl w:ilvl="7" w:tplc="10090019" w:tentative="1">
+      <w:start w:val="1"/>
+      <w:numFmt w:val="lowerLetter"/>
+      <w:lvlText w:val="%8."/>
+      <w:lvlJc w:val="left"/>
+      <w:pPr>
+        <w:ind w:left="6120" w:hanging="360"/>
+      </w:pPr>
+    </w:lvl>
+    <w:lvl w:ilvl="8" w:tplc="1009001B" w:tentative="1">
+      <w:start w:val="1"/>
+      <w:numFmt w:val="lowerRoman"/>
+      <w:lvlText w:val="%9."/>
+      <w:lvlJc w:val="right"/>
+      <w:pPr>
+        <w:ind w:left="6840" w:hanging="180"/>
+      </w:pPr>
+    </w:lvl>
+  </w:abstractNum>
+  <w:abstractNum w:abstractNumId="4">
+    <w:nsid w:val="4211486B"/>
+    <w:multiLevelType w:val="hybridMultilevel"/>
+    <w:tmpl w:val="D1FADBDA"/>
+    <w:lvl w:ilvl="0" w:tplc="EF620AE8">
+      <w:start w:val="1"/>
+      <w:numFmt w:val="decimal"/>
+      <w:lvlText w:val="%1."/>
+      <w:lvlJc w:val="left"/>
+      <w:pPr>
+        <w:ind w:left="1080" w:hanging="360"/>
+      </w:pPr>
+      <w:rPr>
+        <w:rFonts w:hint="default"/>
+      </w:rPr>
+    </w:lvl>
+    <w:lvl w:ilvl="1" w:tplc="10090019" w:tentative="1">
+      <w:start w:val="1"/>
+      <w:numFmt w:val="lowerLetter"/>
+      <w:lvlText w:val="%2."/>
+      <w:lvlJc w:val="left"/>
+      <w:pPr>
+        <w:ind w:left="1800" w:hanging="360"/>
+      </w:pPr>
+    </w:lvl>
+    <w:lvl w:ilvl="2" w:tplc="1009001B" w:tentative="1">
+      <w:start w:val="1"/>
+      <w:numFmt w:val="lowerRoman"/>
+      <w:lvlText w:val="%3."/>
+      <w:lvlJc w:val="right"/>
+      <w:pPr>
+        <w:ind w:left="2520" w:hanging="180"/>
+      </w:pPr>
+    </w:lvl>
+    <w:lvl w:ilvl="3" w:tplc="1009000F" w:tentative="1">
+      <w:start w:val="1"/>
+      <w:numFmt w:val="decimal"/>
+      <w:lvlText w:val="%4."/>
+      <w:lvlJc w:val="left"/>
+      <w:pPr>
+        <w:ind w:left="3240" w:hanging="360"/>
+      </w:pPr>
+    </w:lvl>
+    <w:lvl w:ilvl="4" w:tplc="10090019" w:tentative="1">
+      <w:start w:val="1"/>
+      <w:numFmt w:val="lowerLetter"/>
+      <w:lvlText w:val="%5."/>
+      <w:lvlJc w:val="left"/>
+      <w:pPr>
+        <w:ind w:left="3960" w:hanging="360"/>
+      </w:pPr>
+    </w:lvl>
+    <w:lvl w:ilvl="5" w:tplc="1009001B" w:tentative="1">
+      <w:start w:val="1"/>
+      <w:numFmt w:val="lowerRoman"/>
+      <w:lvlText w:val="%6."/>
+      <w:lvlJc w:val="right"/>
+      <w:pPr>
+        <w:ind w:left="4680" w:hanging="180"/>
+      </w:pPr>
+    </w:lvl>
+    <w:lvl w:ilvl="6" w:tplc="1009000F" w:tentative="1">
+      <w:start w:val="1"/>
+      <w:numFmt w:val="decimal"/>
+      <w:lvlText w:val="%7."/>
+      <w:lvlJc w:val="left"/>
+      <w:pPr>
+        <w:ind w:left="5400" w:hanging="360"/>
+      </w:pPr>
+    </w:lvl>
+    <w:lvl w:ilvl="7" w:tplc="10090019" w:tentative="1">
+      <w:start w:val="1"/>
+      <w:numFmt w:val="lowerLetter"/>
+      <w:lvlText w:val="%8."/>
+      <w:lvlJc w:val="left"/>
+      <w:pPr>
+        <w:ind w:left="6120" w:hanging="360"/>
+      </w:pPr>
+    </w:lvl>
+    <w:lvl w:ilvl="8" w:tplc="1009001B" w:tentative="1">
+      <w:start w:val="1"/>
+      <w:numFmt w:val="lowerRoman"/>
+      <w:lvlText w:val="%9."/>
+      <w:lvlJc w:val="right"/>
+      <w:pPr>
+        <w:ind w:left="6840" w:hanging="180"/>
+      </w:pPr>
+    </w:lvl>
+  </w:abstractNum>
+  <w:abstractNum w:abstractNumId="5">
+    <w:nsid w:val="76D463E5"/>
+    <w:multiLevelType w:val="hybridMultilevel"/>
+    <w:tmpl w:val="A9606F14"/>
+    <w:lvl w:ilvl="0" w:tplc="C59A4140">
+      <w:numFmt w:val="bullet"/>
+      <w:lvlText w:val="-"/>
+      <w:lvlJc w:val="left"/>
+      <w:pPr>
+        <w:ind w:left="1080" w:hanging="360"/>
+      </w:pPr>
+      <w:rPr>
+        <w:rFonts w:ascii="Calibri" w:eastAsiaTheme="minorEastAsia" w:hAnsi="Calibri" w:cstheme="minorBidi" w:hint="default"/>
+      </w:rPr>
+    </w:lvl>
+    <w:lvl w:ilvl="1" w:tplc="10090003" w:tentative="1">
+      <w:start w:val="1"/>
+      <w:numFmt w:val="bullet"/>
+      <w:lvlText w:val="o"/>
+      <w:lvlJc w:val="left"/>
+      <w:pPr>
+        <w:ind w:left="1800" w:hanging="360"/>
+      </w:pPr>
+      <w:rPr>
+        <w:rFonts w:ascii="Courier New" w:hAnsi="Courier New" w:cs="Courier New" w:hint="default"/>
+      </w:rPr>
+    </w:lvl>
+    <w:lvl w:ilvl="2" w:tplc="10090005" w:tentative="1">
+      <w:start w:val="1"/>
+      <w:numFmt w:val="bullet"/>
+      <w:lvlText w:val=""/>
+      <w:lvlJc w:val="left"/>
+      <w:pPr>
+        <w:ind w:left="2520" w:hanging="360"/>
+      </w:pPr>
+      <w:rPr>
+        <w:rFonts w:ascii="Wingdings" w:hAnsi="Wingdings" w:hint="default"/>
+      </w:rPr>
+    </w:lvl>
+    <w:lvl w:ilvl="3" w:tplc="10090001" w:tentative="1">
+      <w:start w:val="1"/>
+      <w:numFmt w:val="bullet"/>
+      <w:lvlText w:val=""/>
+      <w:lvlJc w:val="left"/>
+      <w:pPr>
+        <w:ind w:left="3240" w:hanging="360"/>
+      </w:pPr>
+      <w:rPr>
+        <w:rFonts w:ascii="Symbol" w:hAnsi="Symbol" w:hint="default"/>
+      </w:rPr>
+    </w:lvl>
+    <w:lvl w:ilvl="4" w:tplc="10090003" w:tentative="1">
+      <w:start w:val="1"/>
+      <w:numFmt w:val="bullet"/>
+      <w:lvlText w:val="o"/>
+      <w:lvlJc w:val="left"/>
+      <w:pPr>
+        <w:ind w:left="3960" w:hanging="360"/>
+      </w:pPr>
+      <w:rPr>
+        <w:rFonts w:ascii="Courier New" w:hAnsi="Courier New" w:cs="Courier New" w:hint="default"/>
+      </w:rPr>
+    </w:lvl>
+    <w:lvl w:ilvl="5" w:tplc="10090005" w:tentative="1">
+      <w:start w:val="1"/>
+      <w:numFmt w:val="bullet"/>
+      <w:lvlText w:val=""/>
+      <w:lvlJc w:val="left"/>
+      <w:pPr>
+        <w:ind w:left="4680" w:hanging="360"/>
+      </w:pPr>
+      <w:rPr>
+        <w:rFonts w:ascii="Wingdings" w:hAnsi="Wingdings" w:hint="default"/>
+      </w:rPr>
+    </w:lvl>
+    <w:lvl w:ilvl="6" w:tplc="10090001" w:tentative="1">
+      <w:start w:val="1"/>
+      <w:numFmt w:val="bullet"/>
+      <w:lvlText w:val=""/>
+      <w:lvlJc w:val="left"/>
+      <w:pPr>
+        <w:ind w:left="5400" w:hanging="360"/>
+      </w:pPr>
+      <w:rPr>
+        <w:rFonts w:ascii="Symbol" w:hAnsi="Symbol" w:hint="default"/>
+      </w:rPr>
+    </w:lvl>
+    <w:lvl w:ilvl="7" w:tplc="10090003" w:tentative="1">
+      <w:start w:val="1"/>
+      <w:numFmt w:val="bullet"/>
+      <w:lvlText w:val="o"/>
+      <w:lvlJc w:val="left"/>
+      <w:pPr>
+        <w:ind w:left="6120" w:hanging="360"/>
+      </w:pPr>
+      <w:rPr>
+        <w:rFonts w:ascii="Courier New" w:hAnsi="Courier New" w:cs="Courier New" w:hint="default"/>
+      </w:rPr>
+    </w:lvl>
+    <w:lvl w:ilvl="8" w:tplc="10090005" w:tentative="1">
+      <w:start w:val="1"/>
+      <w:numFmt w:val="bullet"/>
+      <w:lvlText w:val=""/>
+      <w:lvlJc w:val="left"/>
+      <w:pPr>
+        <w:ind w:left="6840" w:hanging="360"/>
+      </w:pPr>
+      <w:rPr>
+        <w:rFonts w:ascii="Wingdings" w:hAnsi="Wingdings" w:hint="default"/>
+      </w:rPr>
+    </w:lvl>
+  </w:abstractNum>
   <w:num w:numId="1">
     <w:abstractNumId w:val="0"/>
   </w:num>
   <w:num w:numId="2">
+    <w:abstractNumId w:val="2"/>
+  </w:num>
+  <w:num w:numId="3">
+    <w:abstractNumId w:val="5"/>
+  </w:num>
+  <w:num w:numId="4">
+    <w:abstractNumId w:val="4"/>
+  </w:num>
+  <w:num w:numId="5">
     <w:abstractNumId w:val="1"/>
+  </w:num>
+  <w:num w:numId="6">
+    <w:abstractNumId w:val="3"/>
   </w:num>
 </w:numbering>
 </file>
@@ -3606,7 +4516,7 @@
 </file>
 
 <file path=customXml/itemProps5.xml><?xml version="1.0" encoding="utf-8"?>
-<ds:datastoreItem xmlns:ds="http://schemas.openxmlformats.org/officeDocument/2006/customXml" ds:itemID="{736D9C6B-2455-44AC-93CF-F83264A852DE}">
+<ds:datastoreItem xmlns:ds="http://schemas.openxmlformats.org/officeDocument/2006/customXml" ds:itemID="{E2D99EFE-168C-4662-A503-8AEEC64FBD05}">
   <ds:schemaRefs>
     <ds:schemaRef ds:uri="http://schemas.openxmlformats.org/officeDocument/2006/bibliography"/>
   </ds:schemaRefs>

</xml_diff>